<commit_message>
Fixes encoding and formatting in generated json
</commit_message>
<xml_diff>
--- a/Spec/wordTableepkfdfac.docx
+++ b/Spec/wordTableepkfdfac.docx
@@ -6,9 +6,12 @@
       <w:tblPr/>
       <w:tblGrid>
         <w:gridCol w:w="1153"/>
-        <w:gridCol w:w="1819"/>
-        <w:gridCol w:w="1132"/>
-        <w:gridCol w:w="2005"/>
+        <w:gridCol w:w="2929"/>
+        <w:gridCol w:w="15"/>
+        <w:gridCol w:w="7"/>
+        <w:gridCol w:w="23"/>
+        <w:gridCol w:w="15"/>
+        <w:gridCol w:w="1967"/>
         <w:gridCol w:w="558"/>
         <w:gridCol w:w="1151"/>
         <w:gridCol w:w="1151"/>
@@ -64,7 +67,7 @@
         <w:tc>
           <w:tcPr>
             <w:tcW w:w="2951" w:type="dxa"/>
-            <w:gridSpan w:val="2"/>
+            <w:gridSpan w:val="3"/>
             <w:tcBorders>
               <w:top w:val="single" w:color="000000" w:sz="4"/>
               <w:left w:val="single" w:color="000000" w:sz="4"/>
@@ -107,6 +110,7 @@
         <w:tc>
           <w:tcPr>
             <w:tcW w:w="2005" w:type="dxa"/>
+            <w:gridSpan w:val="3"/>
             <w:tcBorders>
               <w:top w:val="single" w:color="000000" w:sz="4"/>
               <w:left w:val="single" w:color="000000" w:sz="4"/>
@@ -365,7 +369,7 @@
         <w:tc>
           <w:tcPr>
             <w:tcW w:w="2951" w:type="dxa"/>
-            <w:gridSpan w:val="2"/>
+            <w:gridSpan w:val="3"/>
             <w:tcBorders>
               <w:top w:val="single" w:color="000000" w:sz="4"/>
               <w:left w:val="single" w:color="000000" w:sz="4"/>
@@ -408,6 +412,7 @@
         <w:tc>
           <w:tcPr>
             <w:tcW w:w="2005" w:type="dxa"/>
+            <w:gridSpan w:val="3"/>
             <w:tcBorders>
               <w:top w:val="single" w:color="000000" w:sz="4"/>
               <w:left w:val="single" w:color="000000" w:sz="4"/>
@@ -666,7 +671,7 @@
         <w:tc>
           <w:tcPr>
             <w:tcW w:w="2951" w:type="dxa"/>
-            <w:gridSpan w:val="2"/>
+            <w:gridSpan w:val="3"/>
             <w:tcBorders>
               <w:top w:val="single" w:color="000000" w:sz="4"/>
               <w:left w:val="single" w:color="000000" w:sz="4"/>
@@ -709,6 +714,7 @@
         <w:tc>
           <w:tcPr>
             <w:tcW w:w="2005" w:type="dxa"/>
+            <w:gridSpan w:val="3"/>
             <w:tcBorders>
               <w:top w:val="single" w:color="000000" w:sz="4"/>
               <w:left w:val="single" w:color="000000" w:sz="4"/>
@@ -967,7 +973,7 @@
         <w:tc>
           <w:tcPr>
             <w:tcW w:w="2951" w:type="dxa"/>
-            <w:gridSpan w:val="2"/>
+            <w:gridSpan w:val="3"/>
             <w:tcBorders>
               <w:top w:val="single" w:color="000000" w:sz="4"/>
               <w:left w:val="single" w:color="000000" w:sz="4"/>
@@ -1010,6 +1016,7 @@
         <w:tc>
           <w:tcPr>
             <w:tcW w:w="2005" w:type="dxa"/>
+            <w:gridSpan w:val="3"/>
             <w:tcBorders>
               <w:top w:val="single" w:color="000000" w:sz="4"/>
               <w:left w:val="single" w:color="000000" w:sz="4"/>
@@ -1268,7 +1275,7 @@
         <w:tc>
           <w:tcPr>
             <w:tcW w:w="2951" w:type="dxa"/>
-            <w:gridSpan w:val="2"/>
+            <w:gridSpan w:val="3"/>
             <w:tcBorders>
               <w:top w:val="single" w:color="000000" w:sz="4"/>
               <w:left w:val="single" w:color="000000" w:sz="4"/>
@@ -1311,6 +1318,7 @@
         <w:tc>
           <w:tcPr>
             <w:tcW w:w="2005" w:type="dxa"/>
+            <w:gridSpan w:val="3"/>
             <w:tcBorders>
               <w:top w:val="single" w:color="000000" w:sz="4"/>
               <w:left w:val="single" w:color="000000" w:sz="4"/>
@@ -1569,7 +1577,7 @@
         <w:tc>
           <w:tcPr>
             <w:tcW w:w="2951" w:type="dxa"/>
-            <w:gridSpan w:val="2"/>
+            <w:gridSpan w:val="3"/>
             <w:tcBorders>
               <w:top w:val="single" w:color="000000" w:sz="4"/>
               <w:left w:val="single" w:color="000000" w:sz="4"/>
@@ -1612,6 +1620,7 @@
         <w:tc>
           <w:tcPr>
             <w:tcW w:w="2005" w:type="dxa"/>
+            <w:gridSpan w:val="3"/>
             <w:tcBorders>
               <w:top w:val="single" w:color="000000" w:sz="4"/>
               <w:left w:val="single" w:color="000000" w:sz="4"/>
@@ -1870,7 +1879,7 @@
         <w:tc>
           <w:tcPr>
             <w:tcW w:w="2951" w:type="dxa"/>
-            <w:gridSpan w:val="2"/>
+            <w:gridSpan w:val="3"/>
             <w:tcBorders>
               <w:top w:val="single" w:color="000000" w:sz="4"/>
               <w:left w:val="single" w:color="000000" w:sz="4"/>
@@ -1913,6 +1922,7 @@
         <w:tc>
           <w:tcPr>
             <w:tcW w:w="2005" w:type="dxa"/>
+            <w:gridSpan w:val="3"/>
             <w:tcBorders>
               <w:top w:val="single" w:color="000000" w:sz="4"/>
               <w:left w:val="single" w:color="000000" w:sz="4"/>
@@ -2161,7 +2171,7 @@
         <w:tc>
           <w:tcPr>
             <w:tcW w:w="2951" w:type="dxa"/>
-            <w:gridSpan w:val="2"/>
+            <w:gridSpan w:val="3"/>
             <w:tcBorders>
               <w:top w:val="single" w:color="000000" w:sz="4"/>
               <w:left w:val="single" w:color="000000" w:sz="4"/>
@@ -2204,6 +2214,7 @@
         <w:tc>
           <w:tcPr>
             <w:tcW w:w="2005" w:type="dxa"/>
+            <w:gridSpan w:val="3"/>
             <w:tcBorders>
               <w:top w:val="single" w:color="000000" w:sz="4"/>
               <w:left w:val="single" w:color="000000" w:sz="4"/>
@@ -2452,7 +2463,7 @@
         <w:tc>
           <w:tcPr>
             <w:tcW w:w="2951" w:type="dxa"/>
-            <w:gridSpan w:val="2"/>
+            <w:gridSpan w:val="3"/>
             <w:tcBorders>
               <w:top w:val="single" w:color="000000" w:sz="4"/>
               <w:left w:val="single" w:color="000000" w:sz="4"/>
@@ -2495,6 +2506,7 @@
         <w:tc>
           <w:tcPr>
             <w:tcW w:w="2005" w:type="dxa"/>
+            <w:gridSpan w:val="3"/>
             <w:tcBorders>
               <w:top w:val="single" w:color="000000" w:sz="4"/>
               <w:left w:val="single" w:color="000000" w:sz="4"/>
@@ -2743,7 +2755,7 @@
         <w:tc>
           <w:tcPr>
             <w:tcW w:w="2951" w:type="dxa"/>
-            <w:gridSpan w:val="2"/>
+            <w:gridSpan w:val="3"/>
             <w:tcBorders>
               <w:top w:val="single" w:color="000000" w:sz="4"/>
               <w:left w:val="single" w:color="000000" w:sz="4"/>
@@ -2786,6 +2798,7 @@
         <w:tc>
           <w:tcPr>
             <w:tcW w:w="2005" w:type="dxa"/>
+            <w:gridSpan w:val="3"/>
             <w:tcBorders>
               <w:top w:val="single" w:color="000000" w:sz="4"/>
               <w:left w:val="single" w:color="000000" w:sz="4"/>
@@ -3034,7 +3047,7 @@
         <w:tc>
           <w:tcPr>
             <w:tcW w:w="2951" w:type="dxa"/>
-            <w:gridSpan w:val="2"/>
+            <w:gridSpan w:val="3"/>
             <w:tcBorders>
               <w:top w:val="single" w:color="000000" w:sz="4"/>
               <w:left w:val="single" w:color="000000" w:sz="4"/>
@@ -3077,6 +3090,7 @@
         <w:tc>
           <w:tcPr>
             <w:tcW w:w="2005" w:type="dxa"/>
+            <w:gridSpan w:val="3"/>
             <w:tcBorders>
               <w:top w:val="single" w:color="000000" w:sz="4"/>
               <w:left w:val="single" w:color="000000" w:sz="4"/>
@@ -3325,7 +3339,7 @@
         <w:tc>
           <w:tcPr>
             <w:tcW w:w="2951" w:type="dxa"/>
-            <w:gridSpan w:val="2"/>
+            <w:gridSpan w:val="3"/>
             <w:tcBorders>
               <w:top w:val="single" w:color="000000" w:sz="4"/>
               <w:left w:val="single" w:color="000000" w:sz="4"/>
@@ -3368,6 +3382,7 @@
         <w:tc>
           <w:tcPr>
             <w:tcW w:w="2005" w:type="dxa"/>
+            <w:gridSpan w:val="3"/>
             <w:tcBorders>
               <w:top w:val="single" w:color="000000" w:sz="4"/>
               <w:left w:val="single" w:color="000000" w:sz="4"/>
@@ -3616,7 +3631,7 @@
         <w:tc>
           <w:tcPr>
             <w:tcW w:w="2951" w:type="dxa"/>
-            <w:gridSpan w:val="2"/>
+            <w:gridSpan w:val="3"/>
             <w:tcBorders>
               <w:top w:val="single" w:color="000000" w:sz="4"/>
               <w:left w:val="single" w:color="000000" w:sz="4"/>
@@ -3659,6 +3674,7 @@
         <w:tc>
           <w:tcPr>
             <w:tcW w:w="2005" w:type="dxa"/>
+            <w:gridSpan w:val="3"/>
             <w:tcBorders>
               <w:top w:val="single" w:color="000000" w:sz="4"/>
               <w:left w:val="single" w:color="000000" w:sz="4"/>
@@ -3907,7 +3923,7 @@
         <w:tc>
           <w:tcPr>
             <w:tcW w:w="2951" w:type="dxa"/>
-            <w:gridSpan w:val="2"/>
+            <w:gridSpan w:val="3"/>
             <w:tcBorders>
               <w:top w:val="single" w:color="000000" w:sz="4"/>
               <w:left w:val="single" w:color="000000" w:sz="4"/>
@@ -3950,6 +3966,7 @@
         <w:tc>
           <w:tcPr>
             <w:tcW w:w="2005" w:type="dxa"/>
+            <w:gridSpan w:val="3"/>
             <w:tcBorders>
               <w:top w:val="single" w:color="000000" w:sz="4"/>
               <w:left w:val="single" w:color="000000" w:sz="4"/>
@@ -4198,7 +4215,7 @@
         <w:tc>
           <w:tcPr>
             <w:tcW w:w="2951" w:type="dxa"/>
-            <w:gridSpan w:val="2"/>
+            <w:gridSpan w:val="3"/>
             <w:tcBorders>
               <w:top w:val="single" w:color="000000" w:sz="4"/>
               <w:left w:val="single" w:color="000000" w:sz="4"/>
@@ -4241,6 +4258,7 @@
         <w:tc>
           <w:tcPr>
             <w:tcW w:w="2005" w:type="dxa"/>
+            <w:gridSpan w:val="3"/>
             <w:tcBorders>
               <w:top w:val="single" w:color="000000" w:sz="4"/>
               <w:left w:val="single" w:color="000000" w:sz="4"/>
@@ -4489,7 +4507,7 @@
         <w:tc>
           <w:tcPr>
             <w:tcW w:w="2951" w:type="dxa"/>
-            <w:gridSpan w:val="2"/>
+            <w:gridSpan w:val="3"/>
             <w:tcBorders>
               <w:top w:val="single" w:color="000000" w:sz="4"/>
               <w:left w:val="single" w:color="000000" w:sz="4"/>
@@ -4532,6 +4550,7 @@
         <w:tc>
           <w:tcPr>
             <w:tcW w:w="2005" w:type="dxa"/>
+            <w:gridSpan w:val="3"/>
             <w:tcBorders>
               <w:top w:val="single" w:color="000000" w:sz="4"/>
               <w:left w:val="single" w:color="000000" w:sz="4"/>
@@ -4780,7 +4799,7 @@
         <w:tc>
           <w:tcPr>
             <w:tcW w:w="2951" w:type="dxa"/>
-            <w:gridSpan w:val="2"/>
+            <w:gridSpan w:val="3"/>
             <w:tcBorders>
               <w:top w:val="single" w:color="000000" w:sz="4"/>
               <w:left w:val="single" w:color="000000" w:sz="4"/>
@@ -4823,6 +4842,7 @@
         <w:tc>
           <w:tcPr>
             <w:tcW w:w="2005" w:type="dxa"/>
+            <w:gridSpan w:val="3"/>
             <w:tcBorders>
               <w:top w:val="single" w:color="000000" w:sz="4"/>
               <w:left w:val="single" w:color="000000" w:sz="4"/>
@@ -5071,7 +5091,7 @@
         <w:tc>
           <w:tcPr>
             <w:tcW w:w="2951" w:type="dxa"/>
-            <w:gridSpan w:val="2"/>
+            <w:gridSpan w:val="3"/>
             <w:tcBorders>
               <w:top w:val="single" w:color="000000" w:sz="4"/>
               <w:left w:val="single" w:color="000000" w:sz="4"/>
@@ -5114,6 +5134,7 @@
         <w:tc>
           <w:tcPr>
             <w:tcW w:w="2005" w:type="dxa"/>
+            <w:gridSpan w:val="3"/>
             <w:tcBorders>
               <w:top w:val="single" w:color="000000" w:sz="4"/>
               <w:left w:val="single" w:color="000000" w:sz="4"/>
@@ -5362,7 +5383,7 @@
         <w:tc>
           <w:tcPr>
             <w:tcW w:w="2951" w:type="dxa"/>
-            <w:gridSpan w:val="2"/>
+            <w:gridSpan w:val="3"/>
             <w:tcBorders>
               <w:top w:val="single" w:color="000000" w:sz="4"/>
               <w:left w:val="single" w:color="000000" w:sz="4"/>
@@ -5405,6 +5426,7 @@
         <w:tc>
           <w:tcPr>
             <w:tcW w:w="2005" w:type="dxa"/>
+            <w:gridSpan w:val="3"/>
             <w:tcBorders>
               <w:top w:val="single" w:color="000000" w:sz="4"/>
               <w:left w:val="single" w:color="000000" w:sz="4"/>
@@ -5653,7 +5675,7 @@
         <w:tc>
           <w:tcPr>
             <w:tcW w:w="2951" w:type="dxa"/>
-            <w:gridSpan w:val="2"/>
+            <w:gridSpan w:val="3"/>
             <w:tcBorders>
               <w:top w:val="single" w:color="000000" w:sz="4"/>
               <w:left w:val="single" w:color="000000" w:sz="4"/>
@@ -5696,6 +5718,7 @@
         <w:tc>
           <w:tcPr>
             <w:tcW w:w="2005" w:type="dxa"/>
+            <w:gridSpan w:val="3"/>
             <w:tcBorders>
               <w:top w:val="single" w:color="000000" w:sz="4"/>
               <w:left w:val="single" w:color="000000" w:sz="4"/>
@@ -5944,7 +5967,7 @@
         <w:tc>
           <w:tcPr>
             <w:tcW w:w="2951" w:type="dxa"/>
-            <w:gridSpan w:val="2"/>
+            <w:gridSpan w:val="3"/>
             <w:tcBorders>
               <w:top w:val="single" w:color="000000" w:sz="4"/>
               <w:left w:val="single" w:color="000000" w:sz="4"/>
@@ -5987,6 +6010,7 @@
         <w:tc>
           <w:tcPr>
             <w:tcW w:w="2005" w:type="dxa"/>
+            <w:gridSpan w:val="3"/>
             <w:tcBorders>
               <w:top w:val="single" w:color="000000" w:sz="4"/>
               <w:left w:val="single" w:color="000000" w:sz="4"/>
@@ -6235,7 +6259,7 @@
         <w:tc>
           <w:tcPr>
             <w:tcW w:w="2951" w:type="dxa"/>
-            <w:gridSpan w:val="2"/>
+            <w:gridSpan w:val="3"/>
             <w:tcBorders>
               <w:top w:val="single" w:color="000000" w:sz="4"/>
               <w:left w:val="single" w:color="000000" w:sz="4"/>
@@ -6278,6 +6302,7 @@
         <w:tc>
           <w:tcPr>
             <w:tcW w:w="2005" w:type="dxa"/>
+            <w:gridSpan w:val="3"/>
             <w:tcBorders>
               <w:top w:val="single" w:color="000000" w:sz="4"/>
               <w:left w:val="single" w:color="000000" w:sz="4"/>
@@ -6526,7 +6551,7 @@
         <w:tc>
           <w:tcPr>
             <w:tcW w:w="2951" w:type="dxa"/>
-            <w:gridSpan w:val="2"/>
+            <w:gridSpan w:val="3"/>
             <w:tcBorders>
               <w:top w:val="single" w:color="000000" w:sz="4"/>
               <w:left w:val="single" w:color="000000" w:sz="4"/>
@@ -6569,6 +6594,7 @@
         <w:tc>
           <w:tcPr>
             <w:tcW w:w="2005" w:type="dxa"/>
+            <w:gridSpan w:val="3"/>
             <w:tcBorders>
               <w:top w:val="single" w:color="000000" w:sz="4"/>
               <w:left w:val="single" w:color="000000" w:sz="4"/>
@@ -6816,7 +6842,7 @@
         </w:tc>
         <w:tc>
           <w:tcPr>
-            <w:tcW w:w="1819" w:type="dxa"/>
+            <w:tcW w:w="2929" w:type="dxa"/>
             <w:tcBorders>
               <w:top w:val="single" w:color="000000" w:sz="4"/>
               <w:left w:val="single" w:color="000000" w:sz="4"/>
@@ -6858,8 +6884,8 @@
         </w:tc>
         <w:tc>
           <w:tcPr>
-            <w:tcW w:w="3137" w:type="dxa"/>
-            <w:gridSpan w:val="2"/>
+            <w:tcW w:w="2027" w:type="dxa"/>
+            <w:gridSpan w:val="5"/>
             <w:tcBorders>
               <w:top w:val="single" w:color="000000" w:sz="4"/>
               <w:left w:val="single" w:color="000000" w:sz="4"/>
@@ -7108,7 +7134,7 @@
         <w:tc>
           <w:tcPr>
             <w:tcW w:w="2951" w:type="dxa"/>
-            <w:gridSpan w:val="2"/>
+            <w:gridSpan w:val="3"/>
             <w:tcBorders>
               <w:top w:val="single" w:color="000000" w:sz="4"/>
               <w:left w:val="single" w:color="000000" w:sz="4"/>
@@ -7151,6 +7177,7 @@
         <w:tc>
           <w:tcPr>
             <w:tcW w:w="2005" w:type="dxa"/>
+            <w:gridSpan w:val="3"/>
             <w:tcBorders>
               <w:top w:val="single" w:color="000000" w:sz="4"/>
               <w:left w:val="single" w:color="000000" w:sz="4"/>
@@ -7399,7 +7426,7 @@
         <w:tc>
           <w:tcPr>
             <w:tcW w:w="2951" w:type="dxa"/>
-            <w:gridSpan w:val="2"/>
+            <w:gridSpan w:val="3"/>
             <w:tcBorders>
               <w:top w:val="single" w:color="000000" w:sz="4"/>
               <w:left w:val="single" w:color="000000" w:sz="4"/>
@@ -7442,6 +7469,7 @@
         <w:tc>
           <w:tcPr>
             <w:tcW w:w="2005" w:type="dxa"/>
+            <w:gridSpan w:val="3"/>
             <w:tcBorders>
               <w:top w:val="single" w:color="000000" w:sz="4"/>
               <w:left w:val="single" w:color="000000" w:sz="4"/>
@@ -7690,7 +7718,7 @@
         <w:tc>
           <w:tcPr>
             <w:tcW w:w="2951" w:type="dxa"/>
-            <w:gridSpan w:val="2"/>
+            <w:gridSpan w:val="3"/>
             <w:tcBorders>
               <w:top w:val="single" w:color="000000" w:sz="4"/>
               <w:left w:val="single" w:color="000000" w:sz="4"/>
@@ -7733,6 +7761,7 @@
         <w:tc>
           <w:tcPr>
             <w:tcW w:w="2005" w:type="dxa"/>
+            <w:gridSpan w:val="3"/>
             <w:tcBorders>
               <w:top w:val="single" w:color="000000" w:sz="4"/>
               <w:left w:val="single" w:color="000000" w:sz="4"/>
@@ -7981,7 +8010,7 @@
         <w:tc>
           <w:tcPr>
             <w:tcW w:w="2951" w:type="dxa"/>
-            <w:gridSpan w:val="2"/>
+            <w:gridSpan w:val="3"/>
             <w:tcBorders>
               <w:top w:val="single" w:color="000000" w:sz="4"/>
               <w:left w:val="single" w:color="000000" w:sz="4"/>
@@ -8024,6 +8053,7 @@
         <w:tc>
           <w:tcPr>
             <w:tcW w:w="2005" w:type="dxa"/>
+            <w:gridSpan w:val="3"/>
             <w:tcBorders>
               <w:top w:val="single" w:color="000000" w:sz="4"/>
               <w:left w:val="single" w:color="000000" w:sz="4"/>
@@ -8272,7 +8302,7 @@
         <w:tc>
           <w:tcPr>
             <w:tcW w:w="2951" w:type="dxa"/>
-            <w:gridSpan w:val="2"/>
+            <w:gridSpan w:val="3"/>
             <w:tcBorders>
               <w:top w:val="single" w:color="000000" w:sz="4"/>
               <w:left w:val="single" w:color="000000" w:sz="4"/>
@@ -8315,6 +8345,7 @@
         <w:tc>
           <w:tcPr>
             <w:tcW w:w="2005" w:type="dxa"/>
+            <w:gridSpan w:val="3"/>
             <w:tcBorders>
               <w:top w:val="single" w:color="000000" w:sz="4"/>
               <w:left w:val="single" w:color="000000" w:sz="4"/>
@@ -8563,7 +8594,7 @@
         <w:tc>
           <w:tcPr>
             <w:tcW w:w="2951" w:type="dxa"/>
-            <w:gridSpan w:val="2"/>
+            <w:gridSpan w:val="3"/>
             <w:tcBorders>
               <w:top w:val="single" w:color="000000" w:sz="4"/>
               <w:left w:val="single" w:color="000000" w:sz="4"/>
@@ -8606,6 +8637,7 @@
         <w:tc>
           <w:tcPr>
             <w:tcW w:w="2005" w:type="dxa"/>
+            <w:gridSpan w:val="3"/>
             <w:tcBorders>
               <w:top w:val="single" w:color="000000" w:sz="4"/>
               <w:left w:val="single" w:color="000000" w:sz="4"/>
@@ -8854,7 +8886,7 @@
         <w:tc>
           <w:tcPr>
             <w:tcW w:w="2951" w:type="dxa"/>
-            <w:gridSpan w:val="2"/>
+            <w:gridSpan w:val="3"/>
             <w:tcBorders>
               <w:top w:val="single" w:color="000000" w:sz="4"/>
               <w:left w:val="single" w:color="000000" w:sz="4"/>
@@ -8897,6 +8929,7 @@
         <w:tc>
           <w:tcPr>
             <w:tcW w:w="2005" w:type="dxa"/>
+            <w:gridSpan w:val="3"/>
             <w:tcBorders>
               <w:top w:val="single" w:color="000000" w:sz="4"/>
               <w:left w:val="single" w:color="000000" w:sz="4"/>
@@ -9145,7 +9178,7 @@
         <w:tc>
           <w:tcPr>
             <w:tcW w:w="2951" w:type="dxa"/>
-            <w:gridSpan w:val="2"/>
+            <w:gridSpan w:val="3"/>
             <w:tcBorders>
               <w:top w:val="single" w:color="000000" w:sz="4"/>
               <w:left w:val="single" w:color="000000" w:sz="4"/>
@@ -9188,6 +9221,7 @@
         <w:tc>
           <w:tcPr>
             <w:tcW w:w="2005" w:type="dxa"/>
+            <w:gridSpan w:val="3"/>
             <w:tcBorders>
               <w:top w:val="single" w:color="000000" w:sz="4"/>
               <w:left w:val="single" w:color="000000" w:sz="4"/>
@@ -9436,7 +9470,7 @@
         <w:tc>
           <w:tcPr>
             <w:tcW w:w="2951" w:type="dxa"/>
-            <w:gridSpan w:val="2"/>
+            <w:gridSpan w:val="3"/>
             <w:tcBorders>
               <w:top w:val="single" w:color="000000" w:sz="4"/>
               <w:left w:val="single" w:color="000000" w:sz="4"/>
@@ -9479,6 +9513,7 @@
         <w:tc>
           <w:tcPr>
             <w:tcW w:w="2005" w:type="dxa"/>
+            <w:gridSpan w:val="3"/>
             <w:tcBorders>
               <w:top w:val="single" w:color="000000" w:sz="4"/>
               <w:left w:val="single" w:color="000000" w:sz="4"/>
@@ -9727,7 +9762,7 @@
         <w:tc>
           <w:tcPr>
             <w:tcW w:w="2951" w:type="dxa"/>
-            <w:gridSpan w:val="2"/>
+            <w:gridSpan w:val="3"/>
             <w:tcBorders>
               <w:top w:val="single" w:color="000000" w:sz="4"/>
               <w:left w:val="single" w:color="000000" w:sz="4"/>
@@ -9770,6 +9805,7 @@
         <w:tc>
           <w:tcPr>
             <w:tcW w:w="2005" w:type="dxa"/>
+            <w:gridSpan w:val="3"/>
             <w:tcBorders>
               <w:top w:val="single" w:color="000000" w:sz="4"/>
               <w:left w:val="single" w:color="000000" w:sz="4"/>
@@ -10018,7 +10054,7 @@
         <w:tc>
           <w:tcPr>
             <w:tcW w:w="2951" w:type="dxa"/>
-            <w:gridSpan w:val="2"/>
+            <w:gridSpan w:val="3"/>
             <w:tcBorders>
               <w:top w:val="single" w:color="000000" w:sz="4"/>
               <w:left w:val="single" w:color="000000" w:sz="4"/>
@@ -10061,6 +10097,7 @@
         <w:tc>
           <w:tcPr>
             <w:tcW w:w="2005" w:type="dxa"/>
+            <w:gridSpan w:val="3"/>
             <w:tcBorders>
               <w:top w:val="single" w:color="000000" w:sz="4"/>
               <w:left w:val="single" w:color="000000" w:sz="4"/>
@@ -10309,7 +10346,7 @@
         <w:tc>
           <w:tcPr>
             <w:tcW w:w="2951" w:type="dxa"/>
-            <w:gridSpan w:val="2"/>
+            <w:gridSpan w:val="3"/>
             <w:tcBorders>
               <w:top w:val="single" w:color="000000" w:sz="4"/>
               <w:left w:val="single" w:color="000000" w:sz="4"/>
@@ -10352,6 +10389,7 @@
         <w:tc>
           <w:tcPr>
             <w:tcW w:w="2005" w:type="dxa"/>
+            <w:gridSpan w:val="3"/>
             <w:tcBorders>
               <w:top w:val="single" w:color="000000" w:sz="4"/>
               <w:left w:val="single" w:color="000000" w:sz="4"/>
@@ -10600,7 +10638,7 @@
         <w:tc>
           <w:tcPr>
             <w:tcW w:w="2951" w:type="dxa"/>
-            <w:gridSpan w:val="2"/>
+            <w:gridSpan w:val="3"/>
             <w:tcBorders>
               <w:top w:val="single" w:color="000000" w:sz="4"/>
               <w:left w:val="single" w:color="000000" w:sz="4"/>
@@ -10643,6 +10681,7 @@
         <w:tc>
           <w:tcPr>
             <w:tcW w:w="2005" w:type="dxa"/>
+            <w:gridSpan w:val="3"/>
             <w:tcBorders>
               <w:top w:val="single" w:color="000000" w:sz="4"/>
               <w:left w:val="single" w:color="000000" w:sz="4"/>
@@ -10891,7 +10930,7 @@
         <w:tc>
           <w:tcPr>
             <w:tcW w:w="2951" w:type="dxa"/>
-            <w:gridSpan w:val="2"/>
+            <w:gridSpan w:val="3"/>
             <w:tcBorders>
               <w:top w:val="single" w:color="000000" w:sz="4"/>
               <w:left w:val="single" w:color="000000" w:sz="4"/>
@@ -10934,6 +10973,7 @@
         <w:tc>
           <w:tcPr>
             <w:tcW w:w="2005" w:type="dxa"/>
+            <w:gridSpan w:val="3"/>
             <w:tcBorders>
               <w:top w:val="single" w:color="000000" w:sz="4"/>
               <w:left w:val="single" w:color="000000" w:sz="4"/>
@@ -11182,7 +11222,7 @@
         <w:tc>
           <w:tcPr>
             <w:tcW w:w="2951" w:type="dxa"/>
-            <w:gridSpan w:val="2"/>
+            <w:gridSpan w:val="3"/>
             <w:tcBorders>
               <w:top w:val="single" w:color="000000" w:sz="4"/>
               <w:left w:val="single" w:color="000000" w:sz="4"/>
@@ -11225,6 +11265,7 @@
         <w:tc>
           <w:tcPr>
             <w:tcW w:w="2005" w:type="dxa"/>
+            <w:gridSpan w:val="3"/>
             <w:tcBorders>
               <w:top w:val="single" w:color="000000" w:sz="4"/>
               <w:left w:val="single" w:color="000000" w:sz="4"/>
@@ -11473,7 +11514,7 @@
         <w:tc>
           <w:tcPr>
             <w:tcW w:w="2951" w:type="dxa"/>
-            <w:gridSpan w:val="2"/>
+            <w:gridSpan w:val="3"/>
             <w:tcBorders>
               <w:top w:val="single" w:color="000000" w:sz="4"/>
               <w:left w:val="single" w:color="000000" w:sz="4"/>
@@ -11516,6 +11557,7 @@
         <w:tc>
           <w:tcPr>
             <w:tcW w:w="2005" w:type="dxa"/>
+            <w:gridSpan w:val="3"/>
             <w:tcBorders>
               <w:top w:val="single" w:color="000000" w:sz="4"/>
               <w:left w:val="single" w:color="000000" w:sz="4"/>
@@ -11764,7 +11806,7 @@
         <w:tc>
           <w:tcPr>
             <w:tcW w:w="2951" w:type="dxa"/>
-            <w:gridSpan w:val="2"/>
+            <w:gridSpan w:val="3"/>
             <w:tcBorders>
               <w:top w:val="single" w:color="000000" w:sz="4"/>
               <w:left w:val="single" w:color="000000" w:sz="4"/>
@@ -11807,6 +11849,7 @@
         <w:tc>
           <w:tcPr>
             <w:tcW w:w="2005" w:type="dxa"/>
+            <w:gridSpan w:val="3"/>
             <w:tcBorders>
               <w:top w:val="single" w:color="000000" w:sz="4"/>
               <w:left w:val="single" w:color="000000" w:sz="4"/>
@@ -12055,7 +12098,7 @@
         <w:tc>
           <w:tcPr>
             <w:tcW w:w="2951" w:type="dxa"/>
-            <w:gridSpan w:val="2"/>
+            <w:gridSpan w:val="3"/>
             <w:tcBorders>
               <w:top w:val="single" w:color="000000" w:sz="4"/>
               <w:left w:val="single" w:color="000000" w:sz="4"/>
@@ -12098,6 +12141,7 @@
         <w:tc>
           <w:tcPr>
             <w:tcW w:w="2005" w:type="dxa"/>
+            <w:gridSpan w:val="3"/>
             <w:tcBorders>
               <w:top w:val="single" w:color="000000" w:sz="4"/>
               <w:left w:val="single" w:color="000000" w:sz="4"/>
@@ -12346,7 +12390,7 @@
         <w:tc>
           <w:tcPr>
             <w:tcW w:w="2951" w:type="dxa"/>
-            <w:gridSpan w:val="2"/>
+            <w:gridSpan w:val="3"/>
             <w:tcBorders>
               <w:top w:val="single" w:color="000000" w:sz="4"/>
               <w:left w:val="single" w:color="000000" w:sz="4"/>
@@ -12389,6 +12433,7 @@
         <w:tc>
           <w:tcPr>
             <w:tcW w:w="2005" w:type="dxa"/>
+            <w:gridSpan w:val="3"/>
             <w:tcBorders>
               <w:top w:val="single" w:color="000000" w:sz="4"/>
               <w:left w:val="single" w:color="000000" w:sz="4"/>
@@ -12637,7 +12682,7 @@
         <w:tc>
           <w:tcPr>
             <w:tcW w:w="2951" w:type="dxa"/>
-            <w:gridSpan w:val="2"/>
+            <w:gridSpan w:val="3"/>
             <w:tcBorders>
               <w:top w:val="single" w:color="000000" w:sz="4"/>
               <w:left w:val="single" w:color="000000" w:sz="4"/>
@@ -12680,6 +12725,7 @@
         <w:tc>
           <w:tcPr>
             <w:tcW w:w="2005" w:type="dxa"/>
+            <w:gridSpan w:val="3"/>
             <w:tcBorders>
               <w:top w:val="single" w:color="000000" w:sz="4"/>
               <w:left w:val="single" w:color="000000" w:sz="4"/>
@@ -12928,7 +12974,7 @@
         <w:tc>
           <w:tcPr>
             <w:tcW w:w="2951" w:type="dxa"/>
-            <w:gridSpan w:val="2"/>
+            <w:gridSpan w:val="3"/>
             <w:tcBorders>
               <w:top w:val="single" w:color="000000" w:sz="4"/>
               <w:left w:val="single" w:color="000000" w:sz="4"/>
@@ -12971,6 +13017,7 @@
         <w:tc>
           <w:tcPr>
             <w:tcW w:w="2005" w:type="dxa"/>
+            <w:gridSpan w:val="3"/>
             <w:tcBorders>
               <w:top w:val="single" w:color="000000" w:sz="4"/>
               <w:left w:val="single" w:color="000000" w:sz="4"/>
@@ -13219,7 +13266,7 @@
         <w:tc>
           <w:tcPr>
             <w:tcW w:w="2951" w:type="dxa"/>
-            <w:gridSpan w:val="2"/>
+            <w:gridSpan w:val="3"/>
             <w:tcBorders>
               <w:top w:val="single" w:color="000000" w:sz="4"/>
               <w:left w:val="single" w:color="000000" w:sz="4"/>
@@ -13262,6 +13309,7 @@
         <w:tc>
           <w:tcPr>
             <w:tcW w:w="2005" w:type="dxa"/>
+            <w:gridSpan w:val="3"/>
             <w:tcBorders>
               <w:top w:val="single" w:color="000000" w:sz="4"/>
               <w:left w:val="single" w:color="000000" w:sz="4"/>
@@ -13510,7 +13558,7 @@
         <w:tc>
           <w:tcPr>
             <w:tcW w:w="2951" w:type="dxa"/>
-            <w:gridSpan w:val="2"/>
+            <w:gridSpan w:val="3"/>
             <w:tcBorders>
               <w:top w:val="single" w:color="000000" w:sz="4"/>
               <w:left w:val="single" w:color="000000" w:sz="4"/>
@@ -13553,6 +13601,7 @@
         <w:tc>
           <w:tcPr>
             <w:tcW w:w="2005" w:type="dxa"/>
+            <w:gridSpan w:val="3"/>
             <w:tcBorders>
               <w:top w:val="single" w:color="000000" w:sz="4"/>
               <w:left w:val="single" w:color="000000" w:sz="4"/>
@@ -13801,7 +13850,7 @@
         <w:tc>
           <w:tcPr>
             <w:tcW w:w="2951" w:type="dxa"/>
-            <w:gridSpan w:val="2"/>
+            <w:gridSpan w:val="3"/>
             <w:tcBorders>
               <w:top w:val="single" w:color="000000" w:sz="4"/>
               <w:left w:val="single" w:color="000000" w:sz="4"/>
@@ -13844,6 +13893,7 @@
         <w:tc>
           <w:tcPr>
             <w:tcW w:w="2005" w:type="dxa"/>
+            <w:gridSpan w:val="3"/>
             <w:tcBorders>
               <w:top w:val="single" w:color="000000" w:sz="4"/>
               <w:left w:val="single" w:color="000000" w:sz="4"/>
@@ -14092,7 +14142,7 @@
         <w:tc>
           <w:tcPr>
             <w:tcW w:w="2951" w:type="dxa"/>
-            <w:gridSpan w:val="2"/>
+            <w:gridSpan w:val="3"/>
             <w:tcBorders>
               <w:top w:val="single" w:color="000000" w:sz="4"/>
               <w:left w:val="single" w:color="000000" w:sz="4"/>
@@ -14135,6 +14185,7 @@
         <w:tc>
           <w:tcPr>
             <w:tcW w:w="2005" w:type="dxa"/>
+            <w:gridSpan w:val="3"/>
             <w:tcBorders>
               <w:top w:val="single" w:color="000000" w:sz="4"/>
               <w:left w:val="single" w:color="000000" w:sz="4"/>
@@ -14383,7 +14434,7 @@
         <w:tc>
           <w:tcPr>
             <w:tcW w:w="2951" w:type="dxa"/>
-            <w:gridSpan w:val="2"/>
+            <w:gridSpan w:val="3"/>
             <w:tcBorders>
               <w:top w:val="single" w:color="000000" w:sz="4"/>
               <w:left w:val="single" w:color="000000" w:sz="4"/>
@@ -14426,6 +14477,7 @@
         <w:tc>
           <w:tcPr>
             <w:tcW w:w="2005" w:type="dxa"/>
+            <w:gridSpan w:val="3"/>
             <w:tcBorders>
               <w:top w:val="single" w:color="000000" w:sz="4"/>
               <w:left w:val="single" w:color="000000" w:sz="4"/>
@@ -14674,7 +14726,7 @@
         <w:tc>
           <w:tcPr>
             <w:tcW w:w="2951" w:type="dxa"/>
-            <w:gridSpan w:val="2"/>
+            <w:gridSpan w:val="3"/>
             <w:tcBorders>
               <w:top w:val="single" w:color="000000" w:sz="4"/>
               <w:left w:val="single" w:color="000000" w:sz="4"/>
@@ -14717,6 +14769,7 @@
         <w:tc>
           <w:tcPr>
             <w:tcW w:w="2005" w:type="dxa"/>
+            <w:gridSpan w:val="3"/>
             <w:tcBorders>
               <w:top w:val="single" w:color="000000" w:sz="4"/>
               <w:left w:val="single" w:color="000000" w:sz="4"/>
@@ -14965,7 +15018,7 @@
         <w:tc>
           <w:tcPr>
             <w:tcW w:w="2951" w:type="dxa"/>
-            <w:gridSpan w:val="2"/>
+            <w:gridSpan w:val="3"/>
             <w:tcBorders>
               <w:top w:val="single" w:color="000000" w:sz="4"/>
               <w:left w:val="single" w:color="000000" w:sz="4"/>
@@ -15008,6 +15061,7 @@
         <w:tc>
           <w:tcPr>
             <w:tcW w:w="2005" w:type="dxa"/>
+            <w:gridSpan w:val="3"/>
             <w:tcBorders>
               <w:top w:val="single" w:color="000000" w:sz="4"/>
               <w:left w:val="single" w:color="000000" w:sz="4"/>
@@ -15256,7 +15310,7 @@
         <w:tc>
           <w:tcPr>
             <w:tcW w:w="2951" w:type="dxa"/>
-            <w:gridSpan w:val="2"/>
+            <w:gridSpan w:val="3"/>
             <w:tcBorders>
               <w:top w:val="single" w:color="000000" w:sz="4"/>
               <w:left w:val="single" w:color="000000" w:sz="4"/>
@@ -15299,6 +15353,7 @@
         <w:tc>
           <w:tcPr>
             <w:tcW w:w="2005" w:type="dxa"/>
+            <w:gridSpan w:val="3"/>
             <w:tcBorders>
               <w:top w:val="single" w:color="000000" w:sz="4"/>
               <w:left w:val="single" w:color="000000" w:sz="4"/>
@@ -15547,7 +15602,7 @@
         <w:tc>
           <w:tcPr>
             <w:tcW w:w="2951" w:type="dxa"/>
-            <w:gridSpan w:val="2"/>
+            <w:gridSpan w:val="3"/>
             <w:tcBorders>
               <w:top w:val="single" w:color="000000" w:sz="4"/>
               <w:left w:val="single" w:color="000000" w:sz="4"/>
@@ -15590,6 +15645,7 @@
         <w:tc>
           <w:tcPr>
             <w:tcW w:w="2005" w:type="dxa"/>
+            <w:gridSpan w:val="3"/>
             <w:tcBorders>
               <w:top w:val="single" w:color="000000" w:sz="4"/>
               <w:left w:val="single" w:color="000000" w:sz="4"/>
@@ -15838,7 +15894,7 @@
         <w:tc>
           <w:tcPr>
             <w:tcW w:w="2951" w:type="dxa"/>
-            <w:gridSpan w:val="2"/>
+            <w:gridSpan w:val="3"/>
             <w:tcBorders>
               <w:top w:val="single" w:color="000000" w:sz="4"/>
               <w:left w:val="single" w:color="000000" w:sz="4"/>
@@ -15881,6 +15937,7 @@
         <w:tc>
           <w:tcPr>
             <w:tcW w:w="2005" w:type="dxa"/>
+            <w:gridSpan w:val="3"/>
             <w:tcBorders>
               <w:top w:val="single" w:color="000000" w:sz="4"/>
               <w:left w:val="single" w:color="000000" w:sz="4"/>
@@ -16129,7 +16186,7 @@
         <w:tc>
           <w:tcPr>
             <w:tcW w:w="2951" w:type="dxa"/>
-            <w:gridSpan w:val="2"/>
+            <w:gridSpan w:val="3"/>
             <w:tcBorders>
               <w:top w:val="single" w:color="000000" w:sz="4"/>
               <w:left w:val="single" w:color="000000" w:sz="4"/>
@@ -16172,6 +16229,7 @@
         <w:tc>
           <w:tcPr>
             <w:tcW w:w="2005" w:type="dxa"/>
+            <w:gridSpan w:val="3"/>
             <w:tcBorders>
               <w:top w:val="single" w:color="000000" w:sz="4"/>
               <w:left w:val="single" w:color="000000" w:sz="4"/>
@@ -16420,7 +16478,7 @@
         <w:tc>
           <w:tcPr>
             <w:tcW w:w="2951" w:type="dxa"/>
-            <w:gridSpan w:val="2"/>
+            <w:gridSpan w:val="3"/>
             <w:tcBorders>
               <w:top w:val="single" w:color="000000" w:sz="4"/>
               <w:left w:val="single" w:color="000000" w:sz="4"/>
@@ -16463,6 +16521,7 @@
         <w:tc>
           <w:tcPr>
             <w:tcW w:w="2005" w:type="dxa"/>
+            <w:gridSpan w:val="3"/>
             <w:tcBorders>
               <w:top w:val="single" w:color="000000" w:sz="4"/>
               <w:left w:val="single" w:color="000000" w:sz="4"/>
@@ -16711,7 +16770,7 @@
         <w:tc>
           <w:tcPr>
             <w:tcW w:w="2951" w:type="dxa"/>
-            <w:gridSpan w:val="2"/>
+            <w:gridSpan w:val="3"/>
             <w:tcBorders>
               <w:top w:val="single" w:color="000000" w:sz="4"/>
               <w:left w:val="single" w:color="000000" w:sz="4"/>
@@ -16754,6 +16813,7 @@
         <w:tc>
           <w:tcPr>
             <w:tcW w:w="2005" w:type="dxa"/>
+            <w:gridSpan w:val="3"/>
             <w:tcBorders>
               <w:top w:val="single" w:color="000000" w:sz="4"/>
               <w:left w:val="single" w:color="000000" w:sz="4"/>
@@ -17002,7 +17062,7 @@
         <w:tc>
           <w:tcPr>
             <w:tcW w:w="2951" w:type="dxa"/>
-            <w:gridSpan w:val="2"/>
+            <w:gridSpan w:val="3"/>
             <w:tcBorders>
               <w:top w:val="single" w:color="000000" w:sz="4"/>
               <w:left w:val="single" w:color="000000" w:sz="4"/>
@@ -17045,6 +17105,7 @@
         <w:tc>
           <w:tcPr>
             <w:tcW w:w="2005" w:type="dxa"/>
+            <w:gridSpan w:val="3"/>
             <w:tcBorders>
               <w:top w:val="single" w:color="000000" w:sz="4"/>
               <w:left w:val="single" w:color="000000" w:sz="4"/>
@@ -17293,7 +17354,7 @@
         <w:tc>
           <w:tcPr>
             <w:tcW w:w="2951" w:type="dxa"/>
-            <w:gridSpan w:val="2"/>
+            <w:gridSpan w:val="3"/>
             <w:tcBorders>
               <w:top w:val="single" w:color="000000" w:sz="4"/>
               <w:left w:val="single" w:color="000000" w:sz="4"/>
@@ -17336,6 +17397,7 @@
         <w:tc>
           <w:tcPr>
             <w:tcW w:w="2005" w:type="dxa"/>
+            <w:gridSpan w:val="3"/>
             <w:tcBorders>
               <w:top w:val="single" w:color="000000" w:sz="4"/>
               <w:left w:val="single" w:color="000000" w:sz="4"/>
@@ -17584,7 +17646,7 @@
         <w:tc>
           <w:tcPr>
             <w:tcW w:w="2951" w:type="dxa"/>
-            <w:gridSpan w:val="2"/>
+            <w:gridSpan w:val="3"/>
             <w:tcBorders>
               <w:top w:val="single" w:color="000000" w:sz="4"/>
               <w:left w:val="single" w:color="000000" w:sz="4"/>
@@ -17627,6 +17689,7 @@
         <w:tc>
           <w:tcPr>
             <w:tcW w:w="2005" w:type="dxa"/>
+            <w:gridSpan w:val="3"/>
             <w:tcBorders>
               <w:top w:val="single" w:color="000000" w:sz="4"/>
               <w:left w:val="single" w:color="000000" w:sz="4"/>
@@ -17875,7 +17938,7 @@
         <w:tc>
           <w:tcPr>
             <w:tcW w:w="2951" w:type="dxa"/>
-            <w:gridSpan w:val="2"/>
+            <w:gridSpan w:val="3"/>
             <w:tcBorders>
               <w:top w:val="single" w:color="000000" w:sz="4"/>
               <w:left w:val="single" w:color="000000" w:sz="4"/>
@@ -17918,6 +17981,7 @@
         <w:tc>
           <w:tcPr>
             <w:tcW w:w="2005" w:type="dxa"/>
+            <w:gridSpan w:val="3"/>
             <w:tcBorders>
               <w:top w:val="single" w:color="000000" w:sz="4"/>
               <w:left w:val="single" w:color="000000" w:sz="4"/>
@@ -18166,7 +18230,7 @@
         <w:tc>
           <w:tcPr>
             <w:tcW w:w="2951" w:type="dxa"/>
-            <w:gridSpan w:val="2"/>
+            <w:gridSpan w:val="3"/>
             <w:tcBorders>
               <w:top w:val="single" w:color="000000" w:sz="4"/>
               <w:left w:val="single" w:color="000000" w:sz="4"/>
@@ -18209,6 +18273,7 @@
         <w:tc>
           <w:tcPr>
             <w:tcW w:w="2005" w:type="dxa"/>
+            <w:gridSpan w:val="3"/>
             <w:tcBorders>
               <w:top w:val="single" w:color="000000" w:sz="4"/>
               <w:left w:val="single" w:color="000000" w:sz="4"/>
@@ -18457,7 +18522,7 @@
         <w:tc>
           <w:tcPr>
             <w:tcW w:w="2951" w:type="dxa"/>
-            <w:gridSpan w:val="2"/>
+            <w:gridSpan w:val="3"/>
             <w:tcBorders>
               <w:top w:val="single" w:color="000000" w:sz="4"/>
               <w:left w:val="single" w:color="000000" w:sz="4"/>
@@ -18500,6 +18565,7 @@
         <w:tc>
           <w:tcPr>
             <w:tcW w:w="2005" w:type="dxa"/>
+            <w:gridSpan w:val="3"/>
             <w:tcBorders>
               <w:top w:val="single" w:color="000000" w:sz="4"/>
               <w:left w:val="single" w:color="000000" w:sz="4"/>
@@ -18748,7 +18814,7 @@
         <w:tc>
           <w:tcPr>
             <w:tcW w:w="2951" w:type="dxa"/>
-            <w:gridSpan w:val="2"/>
+            <w:gridSpan w:val="3"/>
             <w:tcBorders>
               <w:top w:val="single" w:color="000000" w:sz="4"/>
               <w:left w:val="single" w:color="000000" w:sz="4"/>
@@ -18791,6 +18857,7 @@
         <w:tc>
           <w:tcPr>
             <w:tcW w:w="2005" w:type="dxa"/>
+            <w:gridSpan w:val="3"/>
             <w:tcBorders>
               <w:top w:val="single" w:color="000000" w:sz="4"/>
               <w:left w:val="single" w:color="000000" w:sz="4"/>
@@ -19039,7 +19106,7 @@
         <w:tc>
           <w:tcPr>
             <w:tcW w:w="2951" w:type="dxa"/>
-            <w:gridSpan w:val="2"/>
+            <w:gridSpan w:val="3"/>
             <w:tcBorders>
               <w:top w:val="single" w:color="000000" w:sz="4"/>
               <w:left w:val="single" w:color="000000" w:sz="4"/>
@@ -19082,6 +19149,7 @@
         <w:tc>
           <w:tcPr>
             <w:tcW w:w="2005" w:type="dxa"/>
+            <w:gridSpan w:val="3"/>
             <w:tcBorders>
               <w:top w:val="single" w:color="000000" w:sz="4"/>
               <w:left w:val="single" w:color="000000" w:sz="4"/>
@@ -19330,7 +19398,7 @@
         <w:tc>
           <w:tcPr>
             <w:tcW w:w="2951" w:type="dxa"/>
-            <w:gridSpan w:val="2"/>
+            <w:gridSpan w:val="3"/>
             <w:tcBorders>
               <w:top w:val="single" w:color="000000" w:sz="4"/>
               <w:left w:val="single" w:color="000000" w:sz="4"/>
@@ -19373,6 +19441,7 @@
         <w:tc>
           <w:tcPr>
             <w:tcW w:w="2005" w:type="dxa"/>
+            <w:gridSpan w:val="3"/>
             <w:tcBorders>
               <w:top w:val="single" w:color="000000" w:sz="4"/>
               <w:left w:val="single" w:color="000000" w:sz="4"/>
@@ -19621,7 +19690,7 @@
         <w:tc>
           <w:tcPr>
             <w:tcW w:w="2951" w:type="dxa"/>
-            <w:gridSpan w:val="2"/>
+            <w:gridSpan w:val="3"/>
             <w:tcBorders>
               <w:top w:val="single" w:color="000000" w:sz="4"/>
               <w:left w:val="single" w:color="000000" w:sz="4"/>
@@ -19664,6 +19733,7 @@
         <w:tc>
           <w:tcPr>
             <w:tcW w:w="2005" w:type="dxa"/>
+            <w:gridSpan w:val="3"/>
             <w:tcBorders>
               <w:top w:val="single" w:color="000000" w:sz="4"/>
               <w:left w:val="single" w:color="000000" w:sz="4"/>
@@ -19912,7 +19982,7 @@
         <w:tc>
           <w:tcPr>
             <w:tcW w:w="2951" w:type="dxa"/>
-            <w:gridSpan w:val="2"/>
+            <w:gridSpan w:val="3"/>
             <w:tcBorders>
               <w:top w:val="single" w:color="000000" w:sz="4"/>
               <w:left w:val="single" w:color="000000" w:sz="4"/>
@@ -19955,6 +20025,7 @@
         <w:tc>
           <w:tcPr>
             <w:tcW w:w="2005" w:type="dxa"/>
+            <w:gridSpan w:val="3"/>
             <w:tcBorders>
               <w:top w:val="single" w:color="000000" w:sz="4"/>
               <w:left w:val="single" w:color="000000" w:sz="4"/>
@@ -20203,7 +20274,7 @@
         <w:tc>
           <w:tcPr>
             <w:tcW w:w="2951" w:type="dxa"/>
-            <w:gridSpan w:val="2"/>
+            <w:gridSpan w:val="3"/>
             <w:tcBorders>
               <w:top w:val="single" w:color="000000" w:sz="4"/>
               <w:left w:val="single" w:color="000000" w:sz="4"/>
@@ -20246,6 +20317,7 @@
         <w:tc>
           <w:tcPr>
             <w:tcW w:w="2005" w:type="dxa"/>
+            <w:gridSpan w:val="3"/>
             <w:tcBorders>
               <w:top w:val="single" w:color="000000" w:sz="4"/>
               <w:left w:val="single" w:color="000000" w:sz="4"/>
@@ -20494,7 +20566,7 @@
         <w:tc>
           <w:tcPr>
             <w:tcW w:w="2951" w:type="dxa"/>
-            <w:gridSpan w:val="2"/>
+            <w:gridSpan w:val="3"/>
             <w:tcBorders>
               <w:top w:val="single" w:color="000000" w:sz="4"/>
               <w:left w:val="single" w:color="000000" w:sz="4"/>
@@ -20537,6 +20609,7 @@
         <w:tc>
           <w:tcPr>
             <w:tcW w:w="2005" w:type="dxa"/>
+            <w:gridSpan w:val="3"/>
             <w:tcBorders>
               <w:top w:val="single" w:color="000000" w:sz="4"/>
               <w:left w:val="single" w:color="000000" w:sz="4"/>
@@ -20784,7 +20857,8 @@
         </w:tc>
         <w:tc>
           <w:tcPr>
-            <w:tcW w:w="1819" w:type="dxa"/>
+            <w:tcW w:w="2944" w:type="dxa"/>
+            <w:gridSpan w:val="2"/>
             <w:tcBorders>
               <w:top w:val="single" w:color="000000" w:sz="4"/>
               <w:left w:val="single" w:color="000000" w:sz="4"/>
@@ -20826,8 +20900,8 @@
         </w:tc>
         <w:tc>
           <w:tcPr>
-            <w:tcW w:w="3137" w:type="dxa"/>
-            <w:gridSpan w:val="2"/>
+            <w:tcW w:w="2012" w:type="dxa"/>
+            <w:gridSpan w:val="4"/>
             <w:tcBorders>
               <w:top w:val="single" w:color="000000" w:sz="4"/>
               <w:left w:val="single" w:color="000000" w:sz="4"/>
@@ -21076,7 +21150,7 @@
         <w:tc>
           <w:tcPr>
             <w:tcW w:w="2951" w:type="dxa"/>
-            <w:gridSpan w:val="2"/>
+            <w:gridSpan w:val="3"/>
             <w:tcBorders>
               <w:top w:val="single" w:color="000000" w:sz="4"/>
               <w:left w:val="single" w:color="000000" w:sz="4"/>
@@ -21119,6 +21193,7 @@
         <w:tc>
           <w:tcPr>
             <w:tcW w:w="2005" w:type="dxa"/>
+            <w:gridSpan w:val="3"/>
             <w:tcBorders>
               <w:top w:val="single" w:color="000000" w:sz="4"/>
               <w:left w:val="single" w:color="000000" w:sz="4"/>
@@ -21367,7 +21442,7 @@
         <w:tc>
           <w:tcPr>
             <w:tcW w:w="2951" w:type="dxa"/>
-            <w:gridSpan w:val="2"/>
+            <w:gridSpan w:val="3"/>
             <w:tcBorders>
               <w:top w:val="single" w:color="000000" w:sz="4"/>
               <w:left w:val="single" w:color="000000" w:sz="4"/>
@@ -21410,6 +21485,7 @@
         <w:tc>
           <w:tcPr>
             <w:tcW w:w="2005" w:type="dxa"/>
+            <w:gridSpan w:val="3"/>
             <w:tcBorders>
               <w:top w:val="single" w:color="000000" w:sz="4"/>
               <w:left w:val="single" w:color="000000" w:sz="4"/>
@@ -21658,7 +21734,7 @@
         <w:tc>
           <w:tcPr>
             <w:tcW w:w="2951" w:type="dxa"/>
-            <w:gridSpan w:val="2"/>
+            <w:gridSpan w:val="3"/>
             <w:tcBorders>
               <w:top w:val="single" w:color="000000" w:sz="4"/>
               <w:left w:val="single" w:color="000000" w:sz="4"/>
@@ -21701,6 +21777,7 @@
         <w:tc>
           <w:tcPr>
             <w:tcW w:w="2005" w:type="dxa"/>
+            <w:gridSpan w:val="3"/>
             <w:tcBorders>
               <w:top w:val="single" w:color="000000" w:sz="4"/>
               <w:left w:val="single" w:color="000000" w:sz="4"/>
@@ -21949,7 +22026,7 @@
         <w:tc>
           <w:tcPr>
             <w:tcW w:w="2951" w:type="dxa"/>
-            <w:gridSpan w:val="2"/>
+            <w:gridSpan w:val="3"/>
             <w:tcBorders>
               <w:top w:val="single" w:color="000000" w:sz="4"/>
               <w:left w:val="single" w:color="000000" w:sz="4"/>
@@ -21992,6 +22069,7 @@
         <w:tc>
           <w:tcPr>
             <w:tcW w:w="2005" w:type="dxa"/>
+            <w:gridSpan w:val="3"/>
             <w:tcBorders>
               <w:top w:val="single" w:color="000000" w:sz="4"/>
               <w:left w:val="single" w:color="000000" w:sz="4"/>
@@ -22240,7 +22318,7 @@
         <w:tc>
           <w:tcPr>
             <w:tcW w:w="2951" w:type="dxa"/>
-            <w:gridSpan w:val="2"/>
+            <w:gridSpan w:val="3"/>
             <w:tcBorders>
               <w:top w:val="single" w:color="000000" w:sz="4"/>
               <w:left w:val="single" w:color="000000" w:sz="4"/>
@@ -22283,6 +22361,7 @@
         <w:tc>
           <w:tcPr>
             <w:tcW w:w="2005" w:type="dxa"/>
+            <w:gridSpan w:val="3"/>
             <w:tcBorders>
               <w:top w:val="single" w:color="000000" w:sz="4"/>
               <w:left w:val="single" w:color="000000" w:sz="4"/>
@@ -22531,7 +22610,7 @@
         <w:tc>
           <w:tcPr>
             <w:tcW w:w="2951" w:type="dxa"/>
-            <w:gridSpan w:val="2"/>
+            <w:gridSpan w:val="3"/>
             <w:tcBorders>
               <w:top w:val="single" w:color="000000" w:sz="4"/>
               <w:left w:val="single" w:color="000000" w:sz="4"/>
@@ -22574,6 +22653,7 @@
         <w:tc>
           <w:tcPr>
             <w:tcW w:w="2005" w:type="dxa"/>
+            <w:gridSpan w:val="3"/>
             <w:tcBorders>
               <w:top w:val="single" w:color="000000" w:sz="4"/>
               <w:left w:val="single" w:color="000000" w:sz="4"/>
@@ -22822,7 +22902,7 @@
         <w:tc>
           <w:tcPr>
             <w:tcW w:w="2951" w:type="dxa"/>
-            <w:gridSpan w:val="2"/>
+            <w:gridSpan w:val="3"/>
             <w:tcBorders>
               <w:top w:val="single" w:color="000000" w:sz="4"/>
               <w:left w:val="single" w:color="000000" w:sz="4"/>
@@ -22865,6 +22945,7 @@
         <w:tc>
           <w:tcPr>
             <w:tcW w:w="2005" w:type="dxa"/>
+            <w:gridSpan w:val="3"/>
             <w:tcBorders>
               <w:top w:val="single" w:color="000000" w:sz="4"/>
               <w:left w:val="single" w:color="000000" w:sz="4"/>
@@ -23113,7 +23194,7 @@
         <w:tc>
           <w:tcPr>
             <w:tcW w:w="2951" w:type="dxa"/>
-            <w:gridSpan w:val="2"/>
+            <w:gridSpan w:val="3"/>
             <w:tcBorders>
               <w:top w:val="single" w:color="000000" w:sz="4"/>
               <w:left w:val="single" w:color="000000" w:sz="4"/>
@@ -23156,6 +23237,7 @@
         <w:tc>
           <w:tcPr>
             <w:tcW w:w="2005" w:type="dxa"/>
+            <w:gridSpan w:val="3"/>
             <w:tcBorders>
               <w:top w:val="single" w:color="000000" w:sz="4"/>
               <w:left w:val="single" w:color="000000" w:sz="4"/>
@@ -23404,7 +23486,7 @@
         <w:tc>
           <w:tcPr>
             <w:tcW w:w="2951" w:type="dxa"/>
-            <w:gridSpan w:val="2"/>
+            <w:gridSpan w:val="3"/>
             <w:tcBorders>
               <w:top w:val="single" w:color="000000" w:sz="4"/>
               <w:left w:val="single" w:color="000000" w:sz="4"/>
@@ -23447,6 +23529,7 @@
         <w:tc>
           <w:tcPr>
             <w:tcW w:w="2005" w:type="dxa"/>
+            <w:gridSpan w:val="3"/>
             <w:tcBorders>
               <w:top w:val="single" w:color="000000" w:sz="4"/>
               <w:left w:val="single" w:color="000000" w:sz="4"/>
@@ -23695,7 +23778,7 @@
         <w:tc>
           <w:tcPr>
             <w:tcW w:w="2951" w:type="dxa"/>
-            <w:gridSpan w:val="2"/>
+            <w:gridSpan w:val="3"/>
             <w:tcBorders>
               <w:top w:val="single" w:color="000000" w:sz="4"/>
               <w:left w:val="single" w:color="000000" w:sz="4"/>
@@ -23738,6 +23821,7 @@
         <w:tc>
           <w:tcPr>
             <w:tcW w:w="2005" w:type="dxa"/>
+            <w:gridSpan w:val="3"/>
             <w:tcBorders>
               <w:top w:val="single" w:color="000000" w:sz="4"/>
               <w:left w:val="single" w:color="000000" w:sz="4"/>
@@ -23986,7 +24070,7 @@
         <w:tc>
           <w:tcPr>
             <w:tcW w:w="2951" w:type="dxa"/>
-            <w:gridSpan w:val="2"/>
+            <w:gridSpan w:val="3"/>
             <w:tcBorders>
               <w:top w:val="single" w:color="000000" w:sz="4"/>
               <w:left w:val="single" w:color="000000" w:sz="4"/>
@@ -24029,6 +24113,7 @@
         <w:tc>
           <w:tcPr>
             <w:tcW w:w="2005" w:type="dxa"/>
+            <w:gridSpan w:val="3"/>
             <w:tcBorders>
               <w:top w:val="single" w:color="000000" w:sz="4"/>
               <w:left w:val="single" w:color="000000" w:sz="4"/>
@@ -24277,7 +24362,7 @@
         <w:tc>
           <w:tcPr>
             <w:tcW w:w="2951" w:type="dxa"/>
-            <w:gridSpan w:val="2"/>
+            <w:gridSpan w:val="3"/>
             <w:tcBorders>
               <w:top w:val="single" w:color="000000" w:sz="4"/>
               <w:left w:val="single" w:color="000000" w:sz="4"/>
@@ -24320,6 +24405,7 @@
         <w:tc>
           <w:tcPr>
             <w:tcW w:w="2005" w:type="dxa"/>
+            <w:gridSpan w:val="3"/>
             <w:tcBorders>
               <w:top w:val="single" w:color="000000" w:sz="4"/>
               <w:left w:val="single" w:color="000000" w:sz="4"/>
@@ -24568,7 +24654,7 @@
         <w:tc>
           <w:tcPr>
             <w:tcW w:w="2951" w:type="dxa"/>
-            <w:gridSpan w:val="2"/>
+            <w:gridSpan w:val="3"/>
             <w:tcBorders>
               <w:top w:val="single" w:color="000000" w:sz="4"/>
               <w:left w:val="single" w:color="000000" w:sz="4"/>
@@ -24611,6 +24697,7 @@
         <w:tc>
           <w:tcPr>
             <w:tcW w:w="2005" w:type="dxa"/>
+            <w:gridSpan w:val="3"/>
             <w:tcBorders>
               <w:top w:val="single" w:color="000000" w:sz="4"/>
               <w:left w:val="single" w:color="000000" w:sz="4"/>
@@ -24859,7 +24946,7 @@
         <w:tc>
           <w:tcPr>
             <w:tcW w:w="2951" w:type="dxa"/>
-            <w:gridSpan w:val="2"/>
+            <w:gridSpan w:val="3"/>
             <w:tcBorders>
               <w:top w:val="single" w:color="000000" w:sz="4"/>
               <w:left w:val="single" w:color="000000" w:sz="4"/>
@@ -24902,6 +24989,7 @@
         <w:tc>
           <w:tcPr>
             <w:tcW w:w="2005" w:type="dxa"/>
+            <w:gridSpan w:val="3"/>
             <w:tcBorders>
               <w:top w:val="single" w:color="000000" w:sz="4"/>
               <w:left w:val="single" w:color="000000" w:sz="4"/>
@@ -25150,7 +25238,7 @@
         <w:tc>
           <w:tcPr>
             <w:tcW w:w="2951" w:type="dxa"/>
-            <w:gridSpan w:val="2"/>
+            <w:gridSpan w:val="3"/>
             <w:tcBorders>
               <w:top w:val="single" w:color="000000" w:sz="4"/>
               <w:left w:val="single" w:color="000000" w:sz="4"/>
@@ -25193,6 +25281,7 @@
         <w:tc>
           <w:tcPr>
             <w:tcW w:w="2005" w:type="dxa"/>
+            <w:gridSpan w:val="3"/>
             <w:tcBorders>
               <w:top w:val="single" w:color="000000" w:sz="4"/>
               <w:left w:val="single" w:color="000000" w:sz="4"/>
@@ -25441,7 +25530,7 @@
         <w:tc>
           <w:tcPr>
             <w:tcW w:w="2951" w:type="dxa"/>
-            <w:gridSpan w:val="2"/>
+            <w:gridSpan w:val="3"/>
             <w:tcBorders>
               <w:top w:val="single" w:color="000000" w:sz="4"/>
               <w:left w:val="single" w:color="000000" w:sz="4"/>
@@ -25484,6 +25573,7 @@
         <w:tc>
           <w:tcPr>
             <w:tcW w:w="2005" w:type="dxa"/>
+            <w:gridSpan w:val="3"/>
             <w:tcBorders>
               <w:top w:val="single" w:color="000000" w:sz="4"/>
               <w:left w:val="single" w:color="000000" w:sz="4"/>
@@ -25732,7 +25822,7 @@
         <w:tc>
           <w:tcPr>
             <w:tcW w:w="2951" w:type="dxa"/>
-            <w:gridSpan w:val="2"/>
+            <w:gridSpan w:val="3"/>
             <w:tcBorders>
               <w:top w:val="single" w:color="000000" w:sz="4"/>
               <w:left w:val="single" w:color="000000" w:sz="4"/>
@@ -25775,6 +25865,7 @@
         <w:tc>
           <w:tcPr>
             <w:tcW w:w="2005" w:type="dxa"/>
+            <w:gridSpan w:val="3"/>
             <w:tcBorders>
               <w:top w:val="single" w:color="000000" w:sz="4"/>
               <w:left w:val="single" w:color="000000" w:sz="4"/>
@@ -26023,7 +26114,7 @@
         <w:tc>
           <w:tcPr>
             <w:tcW w:w="2951" w:type="dxa"/>
-            <w:gridSpan w:val="2"/>
+            <w:gridSpan w:val="3"/>
             <w:tcBorders>
               <w:top w:val="single" w:color="000000" w:sz="4"/>
               <w:left w:val="single" w:color="000000" w:sz="4"/>
@@ -26066,6 +26157,7 @@
         <w:tc>
           <w:tcPr>
             <w:tcW w:w="2005" w:type="dxa"/>
+            <w:gridSpan w:val="3"/>
             <w:tcBorders>
               <w:top w:val="single" w:color="000000" w:sz="4"/>
               <w:left w:val="single" w:color="000000" w:sz="4"/>
@@ -26314,7 +26406,7 @@
         <w:tc>
           <w:tcPr>
             <w:tcW w:w="2951" w:type="dxa"/>
-            <w:gridSpan w:val="2"/>
+            <w:gridSpan w:val="3"/>
             <w:tcBorders>
               <w:top w:val="single" w:color="000000" w:sz="4"/>
               <w:left w:val="single" w:color="000000" w:sz="4"/>
@@ -26357,6 +26449,7 @@
         <w:tc>
           <w:tcPr>
             <w:tcW w:w="2005" w:type="dxa"/>
+            <w:gridSpan w:val="3"/>
             <w:tcBorders>
               <w:top w:val="single" w:color="000000" w:sz="4"/>
               <w:left w:val="single" w:color="000000" w:sz="4"/>
@@ -26605,7 +26698,7 @@
         <w:tc>
           <w:tcPr>
             <w:tcW w:w="2951" w:type="dxa"/>
-            <w:gridSpan w:val="2"/>
+            <w:gridSpan w:val="3"/>
             <w:tcBorders>
               <w:top w:val="single" w:color="000000" w:sz="4"/>
               <w:left w:val="single" w:color="000000" w:sz="4"/>
@@ -26648,6 +26741,7 @@
         <w:tc>
           <w:tcPr>
             <w:tcW w:w="2005" w:type="dxa"/>
+            <w:gridSpan w:val="3"/>
             <w:tcBorders>
               <w:top w:val="single" w:color="000000" w:sz="4"/>
               <w:left w:val="single" w:color="000000" w:sz="4"/>
@@ -26896,7 +26990,7 @@
         <w:tc>
           <w:tcPr>
             <w:tcW w:w="2951" w:type="dxa"/>
-            <w:gridSpan w:val="2"/>
+            <w:gridSpan w:val="3"/>
             <w:tcBorders>
               <w:top w:val="single" w:color="000000" w:sz="4"/>
               <w:left w:val="single" w:color="000000" w:sz="4"/>
@@ -26939,6 +27033,7 @@
         <w:tc>
           <w:tcPr>
             <w:tcW w:w="2005" w:type="dxa"/>
+            <w:gridSpan w:val="3"/>
             <w:tcBorders>
               <w:top w:val="single" w:color="000000" w:sz="4"/>
               <w:left w:val="single" w:color="000000" w:sz="4"/>
@@ -27187,7 +27282,7 @@
         <w:tc>
           <w:tcPr>
             <w:tcW w:w="2951" w:type="dxa"/>
-            <w:gridSpan w:val="2"/>
+            <w:gridSpan w:val="3"/>
             <w:tcBorders>
               <w:top w:val="single" w:color="000000" w:sz="4"/>
               <w:left w:val="single" w:color="000000" w:sz="4"/>
@@ -27230,6 +27325,7 @@
         <w:tc>
           <w:tcPr>
             <w:tcW w:w="2005" w:type="dxa"/>
+            <w:gridSpan w:val="3"/>
             <w:tcBorders>
               <w:top w:val="single" w:color="000000" w:sz="4"/>
               <w:left w:val="single" w:color="000000" w:sz="4"/>
@@ -27478,7 +27574,7 @@
         <w:tc>
           <w:tcPr>
             <w:tcW w:w="2951" w:type="dxa"/>
-            <w:gridSpan w:val="2"/>
+            <w:gridSpan w:val="3"/>
             <w:tcBorders>
               <w:top w:val="single" w:color="000000" w:sz="4"/>
               <w:left w:val="single" w:color="000000" w:sz="4"/>
@@ -27521,6 +27617,7 @@
         <w:tc>
           <w:tcPr>
             <w:tcW w:w="2005" w:type="dxa"/>
+            <w:gridSpan w:val="3"/>
             <w:tcBorders>
               <w:top w:val="single" w:color="000000" w:sz="4"/>
               <w:left w:val="single" w:color="000000" w:sz="4"/>
@@ -27769,7 +27866,7 @@
         <w:tc>
           <w:tcPr>
             <w:tcW w:w="2951" w:type="dxa"/>
-            <w:gridSpan w:val="2"/>
+            <w:gridSpan w:val="3"/>
             <w:tcBorders>
               <w:top w:val="single" w:color="000000" w:sz="4"/>
               <w:left w:val="single" w:color="000000" w:sz="4"/>
@@ -27812,6 +27909,7 @@
         <w:tc>
           <w:tcPr>
             <w:tcW w:w="2005" w:type="dxa"/>
+            <w:gridSpan w:val="3"/>
             <w:tcBorders>
               <w:top w:val="single" w:color="000000" w:sz="4"/>
               <w:left w:val="single" w:color="000000" w:sz="4"/>
@@ -28060,7 +28158,7 @@
         <w:tc>
           <w:tcPr>
             <w:tcW w:w="2951" w:type="dxa"/>
-            <w:gridSpan w:val="2"/>
+            <w:gridSpan w:val="3"/>
             <w:tcBorders>
               <w:top w:val="single" w:color="000000" w:sz="4"/>
               <w:left w:val="single" w:color="000000" w:sz="4"/>
@@ -28103,6 +28201,7 @@
         <w:tc>
           <w:tcPr>
             <w:tcW w:w="2005" w:type="dxa"/>
+            <w:gridSpan w:val="3"/>
             <w:tcBorders>
               <w:top w:val="single" w:color="000000" w:sz="4"/>
               <w:left w:val="single" w:color="000000" w:sz="4"/>
@@ -28351,7 +28450,7 @@
         <w:tc>
           <w:tcPr>
             <w:tcW w:w="2951" w:type="dxa"/>
-            <w:gridSpan w:val="2"/>
+            <w:gridSpan w:val="3"/>
             <w:tcBorders>
               <w:top w:val="single" w:color="000000" w:sz="4"/>
               <w:left w:val="single" w:color="000000" w:sz="4"/>
@@ -28394,6 +28493,7 @@
         <w:tc>
           <w:tcPr>
             <w:tcW w:w="2005" w:type="dxa"/>
+            <w:gridSpan w:val="3"/>
             <w:tcBorders>
               <w:top w:val="single" w:color="000000" w:sz="4"/>
               <w:left w:val="single" w:color="000000" w:sz="4"/>
@@ -28642,7 +28742,7 @@
         <w:tc>
           <w:tcPr>
             <w:tcW w:w="2951" w:type="dxa"/>
-            <w:gridSpan w:val="2"/>
+            <w:gridSpan w:val="3"/>
             <w:tcBorders>
               <w:top w:val="single" w:color="000000" w:sz="4"/>
               <w:left w:val="single" w:color="000000" w:sz="4"/>
@@ -28685,6 +28785,7 @@
         <w:tc>
           <w:tcPr>
             <w:tcW w:w="2005" w:type="dxa"/>
+            <w:gridSpan w:val="3"/>
             <w:tcBorders>
               <w:top w:val="single" w:color="000000" w:sz="4"/>
               <w:left w:val="single" w:color="000000" w:sz="4"/>
@@ -28933,7 +29034,7 @@
         <w:tc>
           <w:tcPr>
             <w:tcW w:w="2951" w:type="dxa"/>
-            <w:gridSpan w:val="2"/>
+            <w:gridSpan w:val="3"/>
             <w:tcBorders>
               <w:top w:val="single" w:color="000000" w:sz="4"/>
               <w:left w:val="single" w:color="000000" w:sz="4"/>
@@ -28976,6 +29077,7 @@
         <w:tc>
           <w:tcPr>
             <w:tcW w:w="2005" w:type="dxa"/>
+            <w:gridSpan w:val="3"/>
             <w:tcBorders>
               <w:top w:val="single" w:color="000000" w:sz="4"/>
               <w:left w:val="single" w:color="000000" w:sz="4"/>
@@ -29224,7 +29326,7 @@
         <w:tc>
           <w:tcPr>
             <w:tcW w:w="2951" w:type="dxa"/>
-            <w:gridSpan w:val="2"/>
+            <w:gridSpan w:val="3"/>
             <w:tcBorders>
               <w:top w:val="single" w:color="000000" w:sz="4"/>
               <w:left w:val="single" w:color="000000" w:sz="4"/>
@@ -29267,6 +29369,7 @@
         <w:tc>
           <w:tcPr>
             <w:tcW w:w="2005" w:type="dxa"/>
+            <w:gridSpan w:val="3"/>
             <w:tcBorders>
               <w:top w:val="single" w:color="000000" w:sz="4"/>
               <w:left w:val="single" w:color="000000" w:sz="4"/>
@@ -29515,7 +29618,7 @@
         <w:tc>
           <w:tcPr>
             <w:tcW w:w="2951" w:type="dxa"/>
-            <w:gridSpan w:val="2"/>
+            <w:gridSpan w:val="3"/>
             <w:tcBorders>
               <w:top w:val="single" w:color="000000" w:sz="4"/>
               <w:left w:val="single" w:color="000000" w:sz="4"/>
@@ -29558,6 +29661,7 @@
         <w:tc>
           <w:tcPr>
             <w:tcW w:w="2005" w:type="dxa"/>
+            <w:gridSpan w:val="3"/>
             <w:tcBorders>
               <w:top w:val="single" w:color="000000" w:sz="4"/>
               <w:left w:val="single" w:color="000000" w:sz="4"/>
@@ -29806,7 +29910,7 @@
         <w:tc>
           <w:tcPr>
             <w:tcW w:w="2951" w:type="dxa"/>
-            <w:gridSpan w:val="2"/>
+            <w:gridSpan w:val="3"/>
             <w:tcBorders>
               <w:top w:val="single" w:color="000000" w:sz="4"/>
               <w:left w:val="single" w:color="000000" w:sz="4"/>
@@ -29849,6 +29953,7 @@
         <w:tc>
           <w:tcPr>
             <w:tcW w:w="2005" w:type="dxa"/>
+            <w:gridSpan w:val="3"/>
             <w:tcBorders>
               <w:top w:val="single" w:color="000000" w:sz="4"/>
               <w:left w:val="single" w:color="000000" w:sz="4"/>
@@ -30097,7 +30202,7 @@
         <w:tc>
           <w:tcPr>
             <w:tcW w:w="2951" w:type="dxa"/>
-            <w:gridSpan w:val="2"/>
+            <w:gridSpan w:val="3"/>
             <w:tcBorders>
               <w:top w:val="single" w:color="000000" w:sz="4"/>
               <w:left w:val="single" w:color="000000" w:sz="4"/>
@@ -30140,6 +30245,7 @@
         <w:tc>
           <w:tcPr>
             <w:tcW w:w="2005" w:type="dxa"/>
+            <w:gridSpan w:val="3"/>
             <w:tcBorders>
               <w:top w:val="single" w:color="000000" w:sz="4"/>
               <w:left w:val="single" w:color="000000" w:sz="4"/>
@@ -30388,7 +30494,7 @@
         <w:tc>
           <w:tcPr>
             <w:tcW w:w="2951" w:type="dxa"/>
-            <w:gridSpan w:val="2"/>
+            <w:gridSpan w:val="3"/>
             <w:tcBorders>
               <w:top w:val="single" w:color="000000" w:sz="4"/>
               <w:left w:val="single" w:color="000000" w:sz="4"/>
@@ -30431,6 +30537,7 @@
         <w:tc>
           <w:tcPr>
             <w:tcW w:w="2005" w:type="dxa"/>
+            <w:gridSpan w:val="3"/>
             <w:tcBorders>
               <w:top w:val="single" w:color="000000" w:sz="4"/>
               <w:left w:val="single" w:color="000000" w:sz="4"/>
@@ -30679,7 +30786,7 @@
         <w:tc>
           <w:tcPr>
             <w:tcW w:w="2951" w:type="dxa"/>
-            <w:gridSpan w:val="2"/>
+            <w:gridSpan w:val="3"/>
             <w:tcBorders>
               <w:top w:val="single" w:color="000000" w:sz="4"/>
               <w:left w:val="single" w:color="000000" w:sz="4"/>
@@ -30722,6 +30829,7 @@
         <w:tc>
           <w:tcPr>
             <w:tcW w:w="2005" w:type="dxa"/>
+            <w:gridSpan w:val="3"/>
             <w:tcBorders>
               <w:top w:val="single" w:color="000000" w:sz="4"/>
               <w:left w:val="single" w:color="000000" w:sz="4"/>
@@ -30970,7 +31078,7 @@
         <w:tc>
           <w:tcPr>
             <w:tcW w:w="2951" w:type="dxa"/>
-            <w:gridSpan w:val="2"/>
+            <w:gridSpan w:val="3"/>
             <w:tcBorders>
               <w:top w:val="single" w:color="000000" w:sz="4"/>
               <w:left w:val="single" w:color="000000" w:sz="4"/>
@@ -31013,6 +31121,7 @@
         <w:tc>
           <w:tcPr>
             <w:tcW w:w="2005" w:type="dxa"/>
+            <w:gridSpan w:val="3"/>
             <w:tcBorders>
               <w:top w:val="single" w:color="000000" w:sz="4"/>
               <w:left w:val="single" w:color="000000" w:sz="4"/>
@@ -31261,7 +31370,7 @@
         <w:tc>
           <w:tcPr>
             <w:tcW w:w="2951" w:type="dxa"/>
-            <w:gridSpan w:val="2"/>
+            <w:gridSpan w:val="3"/>
             <w:tcBorders>
               <w:top w:val="single" w:color="000000" w:sz="4"/>
               <w:left w:val="single" w:color="000000" w:sz="4"/>
@@ -31304,6 +31413,7 @@
         <w:tc>
           <w:tcPr>
             <w:tcW w:w="2005" w:type="dxa"/>
+            <w:gridSpan w:val="3"/>
             <w:tcBorders>
               <w:top w:val="single" w:color="000000" w:sz="4"/>
               <w:left w:val="single" w:color="000000" w:sz="4"/>
@@ -31552,7 +31662,7 @@
         <w:tc>
           <w:tcPr>
             <w:tcW w:w="2951" w:type="dxa"/>
-            <w:gridSpan w:val="2"/>
+            <w:gridSpan w:val="3"/>
             <w:tcBorders>
               <w:top w:val="single" w:color="000000" w:sz="4"/>
               <w:left w:val="single" w:color="000000" w:sz="4"/>
@@ -31595,6 +31705,7 @@
         <w:tc>
           <w:tcPr>
             <w:tcW w:w="2005" w:type="dxa"/>
+            <w:gridSpan w:val="3"/>
             <w:tcBorders>
               <w:top w:val="single" w:color="000000" w:sz="4"/>
               <w:left w:val="single" w:color="000000" w:sz="4"/>
@@ -31843,7 +31954,7 @@
         <w:tc>
           <w:tcPr>
             <w:tcW w:w="2951" w:type="dxa"/>
-            <w:gridSpan w:val="2"/>
+            <w:gridSpan w:val="3"/>
             <w:tcBorders>
               <w:top w:val="single" w:color="000000" w:sz="4"/>
               <w:left w:val="single" w:color="000000" w:sz="4"/>
@@ -31886,6 +31997,7 @@
         <w:tc>
           <w:tcPr>
             <w:tcW w:w="2005" w:type="dxa"/>
+            <w:gridSpan w:val="3"/>
             <w:tcBorders>
               <w:top w:val="single" w:color="000000" w:sz="4"/>
               <w:left w:val="single" w:color="000000" w:sz="4"/>
@@ -32134,7 +32246,7 @@
         <w:tc>
           <w:tcPr>
             <w:tcW w:w="2951" w:type="dxa"/>
-            <w:gridSpan w:val="2"/>
+            <w:gridSpan w:val="3"/>
             <w:tcBorders>
               <w:top w:val="single" w:color="000000" w:sz="4"/>
               <w:left w:val="single" w:color="000000" w:sz="4"/>
@@ -32177,6 +32289,7 @@
         <w:tc>
           <w:tcPr>
             <w:tcW w:w="2005" w:type="dxa"/>
+            <w:gridSpan w:val="3"/>
             <w:tcBorders>
               <w:top w:val="single" w:color="000000" w:sz="4"/>
               <w:left w:val="single" w:color="000000" w:sz="4"/>
@@ -32425,7 +32538,7 @@
         <w:tc>
           <w:tcPr>
             <w:tcW w:w="2951" w:type="dxa"/>
-            <w:gridSpan w:val="2"/>
+            <w:gridSpan w:val="3"/>
             <w:tcBorders>
               <w:top w:val="single" w:color="000000" w:sz="4"/>
               <w:left w:val="single" w:color="000000" w:sz="4"/>
@@ -32468,6 +32581,7 @@
         <w:tc>
           <w:tcPr>
             <w:tcW w:w="2005" w:type="dxa"/>
+            <w:gridSpan w:val="3"/>
             <w:tcBorders>
               <w:top w:val="single" w:color="000000" w:sz="4"/>
               <w:left w:val="single" w:color="000000" w:sz="4"/>
@@ -32716,7 +32830,7 @@
         <w:tc>
           <w:tcPr>
             <w:tcW w:w="2951" w:type="dxa"/>
-            <w:gridSpan w:val="2"/>
+            <w:gridSpan w:val="3"/>
             <w:tcBorders>
               <w:top w:val="single" w:color="000000" w:sz="4"/>
               <w:left w:val="single" w:color="000000" w:sz="4"/>
@@ -32759,6 +32873,7 @@
         <w:tc>
           <w:tcPr>
             <w:tcW w:w="2005" w:type="dxa"/>
+            <w:gridSpan w:val="3"/>
             <w:tcBorders>
               <w:top w:val="single" w:color="000000" w:sz="4"/>
               <w:left w:val="single" w:color="000000" w:sz="4"/>
@@ -33007,7 +33122,7 @@
         <w:tc>
           <w:tcPr>
             <w:tcW w:w="2951" w:type="dxa"/>
-            <w:gridSpan w:val="2"/>
+            <w:gridSpan w:val="3"/>
             <w:tcBorders>
               <w:top w:val="single" w:color="000000" w:sz="4"/>
               <w:left w:val="single" w:color="000000" w:sz="4"/>
@@ -33050,6 +33165,7 @@
         <w:tc>
           <w:tcPr>
             <w:tcW w:w="2005" w:type="dxa"/>
+            <w:gridSpan w:val="3"/>
             <w:tcBorders>
               <w:top w:val="single" w:color="000000" w:sz="4"/>
               <w:left w:val="single" w:color="000000" w:sz="4"/>
@@ -33298,7 +33414,7 @@
         <w:tc>
           <w:tcPr>
             <w:tcW w:w="2951" w:type="dxa"/>
-            <w:gridSpan w:val="2"/>
+            <w:gridSpan w:val="3"/>
             <w:tcBorders>
               <w:top w:val="single" w:color="000000" w:sz="4"/>
               <w:left w:val="single" w:color="000000" w:sz="4"/>
@@ -33341,6 +33457,7 @@
         <w:tc>
           <w:tcPr>
             <w:tcW w:w="2005" w:type="dxa"/>
+            <w:gridSpan w:val="3"/>
             <w:tcBorders>
               <w:top w:val="single" w:color="000000" w:sz="4"/>
               <w:left w:val="single" w:color="000000" w:sz="4"/>
@@ -33589,7 +33706,7 @@
         <w:tc>
           <w:tcPr>
             <w:tcW w:w="2951" w:type="dxa"/>
-            <w:gridSpan w:val="2"/>
+            <w:gridSpan w:val="3"/>
             <w:tcBorders>
               <w:top w:val="single" w:color="000000" w:sz="4"/>
               <w:left w:val="single" w:color="000000" w:sz="4"/>
@@ -33632,6 +33749,7 @@
         <w:tc>
           <w:tcPr>
             <w:tcW w:w="2005" w:type="dxa"/>
+            <w:gridSpan w:val="3"/>
             <w:tcBorders>
               <w:top w:val="single" w:color="000000" w:sz="4"/>
               <w:left w:val="single" w:color="000000" w:sz="4"/>
@@ -33880,7 +33998,7 @@
         <w:tc>
           <w:tcPr>
             <w:tcW w:w="2951" w:type="dxa"/>
-            <w:gridSpan w:val="2"/>
+            <w:gridSpan w:val="3"/>
             <w:tcBorders>
               <w:top w:val="single" w:color="000000" w:sz="4"/>
               <w:left w:val="single" w:color="000000" w:sz="4"/>
@@ -33923,6 +34041,7 @@
         <w:tc>
           <w:tcPr>
             <w:tcW w:w="2005" w:type="dxa"/>
+            <w:gridSpan w:val="3"/>
             <w:tcBorders>
               <w:top w:val="single" w:color="000000" w:sz="4"/>
               <w:left w:val="single" w:color="000000" w:sz="4"/>
@@ -34171,7 +34290,7 @@
         <w:tc>
           <w:tcPr>
             <w:tcW w:w="2951" w:type="dxa"/>
-            <w:gridSpan w:val="2"/>
+            <w:gridSpan w:val="3"/>
             <w:tcBorders>
               <w:top w:val="single" w:color="000000" w:sz="4"/>
               <w:left w:val="single" w:color="000000" w:sz="4"/>
@@ -34214,6 +34333,7 @@
         <w:tc>
           <w:tcPr>
             <w:tcW w:w="2005" w:type="dxa"/>
+            <w:gridSpan w:val="3"/>
             <w:tcBorders>
               <w:top w:val="single" w:color="000000" w:sz="4"/>
               <w:left w:val="single" w:color="000000" w:sz="4"/>
@@ -34462,7 +34582,7 @@
         <w:tc>
           <w:tcPr>
             <w:tcW w:w="2951" w:type="dxa"/>
-            <w:gridSpan w:val="2"/>
+            <w:gridSpan w:val="3"/>
             <w:tcBorders>
               <w:top w:val="single" w:color="000000" w:sz="4"/>
               <w:left w:val="single" w:color="000000" w:sz="4"/>
@@ -34505,6 +34625,7 @@
         <w:tc>
           <w:tcPr>
             <w:tcW w:w="2005" w:type="dxa"/>
+            <w:gridSpan w:val="3"/>
             <w:tcBorders>
               <w:top w:val="single" w:color="000000" w:sz="4"/>
               <w:left w:val="single" w:color="000000" w:sz="4"/>
@@ -34753,7 +34874,7 @@
         <w:tc>
           <w:tcPr>
             <w:tcW w:w="2951" w:type="dxa"/>
-            <w:gridSpan w:val="2"/>
+            <w:gridSpan w:val="3"/>
             <w:tcBorders>
               <w:top w:val="single" w:color="000000" w:sz="4"/>
               <w:left w:val="single" w:color="000000" w:sz="4"/>
@@ -34796,6 +34917,7 @@
         <w:tc>
           <w:tcPr>
             <w:tcW w:w="2005" w:type="dxa"/>
+            <w:gridSpan w:val="3"/>
             <w:tcBorders>
               <w:top w:val="single" w:color="000000" w:sz="4"/>
               <w:left w:val="single" w:color="000000" w:sz="4"/>
@@ -35044,7 +35166,7 @@
         <w:tc>
           <w:tcPr>
             <w:tcW w:w="2951" w:type="dxa"/>
-            <w:gridSpan w:val="2"/>
+            <w:gridSpan w:val="3"/>
             <w:tcBorders>
               <w:top w:val="single" w:color="000000" w:sz="4"/>
               <w:left w:val="single" w:color="000000" w:sz="4"/>
@@ -35087,6 +35209,7 @@
         <w:tc>
           <w:tcPr>
             <w:tcW w:w="2005" w:type="dxa"/>
+            <w:gridSpan w:val="3"/>
             <w:tcBorders>
               <w:top w:val="single" w:color="000000" w:sz="4"/>
               <w:left w:val="single" w:color="000000" w:sz="4"/>
@@ -35335,7 +35458,7 @@
         <w:tc>
           <w:tcPr>
             <w:tcW w:w="2951" w:type="dxa"/>
-            <w:gridSpan w:val="2"/>
+            <w:gridSpan w:val="3"/>
             <w:tcBorders>
               <w:top w:val="single" w:color="000000" w:sz="4"/>
               <w:left w:val="single" w:color="000000" w:sz="4"/>
@@ -35378,6 +35501,7 @@
         <w:tc>
           <w:tcPr>
             <w:tcW w:w="2005" w:type="dxa"/>
+            <w:gridSpan w:val="3"/>
             <w:tcBorders>
               <w:top w:val="single" w:color="000000" w:sz="4"/>
               <w:left w:val="single" w:color="000000" w:sz="4"/>
@@ -35626,7 +35750,7 @@
         <w:tc>
           <w:tcPr>
             <w:tcW w:w="2951" w:type="dxa"/>
-            <w:gridSpan w:val="2"/>
+            <w:gridSpan w:val="3"/>
             <w:tcBorders>
               <w:top w:val="single" w:color="000000" w:sz="4"/>
               <w:left w:val="single" w:color="000000" w:sz="4"/>
@@ -35669,6 +35793,7 @@
         <w:tc>
           <w:tcPr>
             <w:tcW w:w="2005" w:type="dxa"/>
+            <w:gridSpan w:val="3"/>
             <w:tcBorders>
               <w:top w:val="single" w:color="000000" w:sz="4"/>
               <w:left w:val="single" w:color="000000" w:sz="4"/>
@@ -35917,7 +36042,7 @@
         <w:tc>
           <w:tcPr>
             <w:tcW w:w="2951" w:type="dxa"/>
-            <w:gridSpan w:val="2"/>
+            <w:gridSpan w:val="3"/>
             <w:tcBorders>
               <w:top w:val="single" w:color="000000" w:sz="4"/>
               <w:left w:val="single" w:color="000000" w:sz="4"/>
@@ -35960,6 +36085,7 @@
         <w:tc>
           <w:tcPr>
             <w:tcW w:w="2005" w:type="dxa"/>
+            <w:gridSpan w:val="3"/>
             <w:tcBorders>
               <w:top w:val="single" w:color="000000" w:sz="4"/>
               <w:left w:val="single" w:color="000000" w:sz="4"/>
@@ -36207,7 +36333,8 @@
         </w:tc>
         <w:tc>
           <w:tcPr>
-            <w:tcW w:w="1819" w:type="dxa"/>
+            <w:tcW w:w="2974" w:type="dxa"/>
+            <w:gridSpan w:val="4"/>
             <w:tcBorders>
               <w:top w:val="single" w:color="000000" w:sz="4"/>
               <w:left w:val="single" w:color="000000" w:sz="4"/>
@@ -36249,7 +36376,7 @@
         </w:tc>
         <w:tc>
           <w:tcPr>
-            <w:tcW w:w="3695" w:type="dxa"/>
+            <w:tcW w:w="2540" w:type="dxa"/>
             <w:gridSpan w:val="3"/>
             <w:tcBorders>
               <w:top w:val="single" w:color="000000" w:sz="4"/>
@@ -36467,7 +36594,7 @@
         <w:tc>
           <w:tcPr>
             <w:tcW w:w="2951" w:type="dxa"/>
-            <w:gridSpan w:val="2"/>
+            <w:gridSpan w:val="3"/>
             <w:tcBorders>
               <w:top w:val="single" w:color="000000" w:sz="4"/>
               <w:left w:val="single" w:color="000000" w:sz="4"/>
@@ -36510,6 +36637,7 @@
         <w:tc>
           <w:tcPr>
             <w:tcW w:w="2005" w:type="dxa"/>
+            <w:gridSpan w:val="3"/>
             <w:tcBorders>
               <w:top w:val="single" w:color="000000" w:sz="4"/>
               <w:left w:val="single" w:color="000000" w:sz="4"/>
@@ -36758,7 +36886,7 @@
         <w:tc>
           <w:tcPr>
             <w:tcW w:w="2951" w:type="dxa"/>
-            <w:gridSpan w:val="2"/>
+            <w:gridSpan w:val="3"/>
             <w:tcBorders>
               <w:top w:val="single" w:color="000000" w:sz="4"/>
               <w:left w:val="single" w:color="000000" w:sz="4"/>
@@ -36801,6 +36929,7 @@
         <w:tc>
           <w:tcPr>
             <w:tcW w:w="2005" w:type="dxa"/>
+            <w:gridSpan w:val="3"/>
             <w:tcBorders>
               <w:top w:val="single" w:color="000000" w:sz="4"/>
               <w:left w:val="single" w:color="000000" w:sz="4"/>
@@ -37049,7 +37178,7 @@
         <w:tc>
           <w:tcPr>
             <w:tcW w:w="2951" w:type="dxa"/>
-            <w:gridSpan w:val="2"/>
+            <w:gridSpan w:val="3"/>
             <w:tcBorders>
               <w:top w:val="single" w:color="000000" w:sz="4"/>
               <w:left w:val="single" w:color="000000" w:sz="4"/>
@@ -37092,6 +37221,7 @@
         <w:tc>
           <w:tcPr>
             <w:tcW w:w="2005" w:type="dxa"/>
+            <w:gridSpan w:val="3"/>
             <w:tcBorders>
               <w:top w:val="single" w:color="000000" w:sz="4"/>
               <w:left w:val="single" w:color="000000" w:sz="4"/>
@@ -37340,7 +37470,7 @@
         <w:tc>
           <w:tcPr>
             <w:tcW w:w="2951" w:type="dxa"/>
-            <w:gridSpan w:val="2"/>
+            <w:gridSpan w:val="3"/>
             <w:tcBorders>
               <w:top w:val="single" w:color="000000" w:sz="4"/>
               <w:left w:val="single" w:color="000000" w:sz="4"/>
@@ -37383,6 +37513,7 @@
         <w:tc>
           <w:tcPr>
             <w:tcW w:w="2005" w:type="dxa"/>
+            <w:gridSpan w:val="3"/>
             <w:tcBorders>
               <w:top w:val="single" w:color="000000" w:sz="4"/>
               <w:left w:val="single" w:color="000000" w:sz="4"/>
@@ -37631,7 +37762,7 @@
         <w:tc>
           <w:tcPr>
             <w:tcW w:w="2951" w:type="dxa"/>
-            <w:gridSpan w:val="2"/>
+            <w:gridSpan w:val="3"/>
             <w:tcBorders>
               <w:top w:val="single" w:color="000000" w:sz="4"/>
               <w:left w:val="single" w:color="000000" w:sz="4"/>
@@ -37674,6 +37805,7 @@
         <w:tc>
           <w:tcPr>
             <w:tcW w:w="2005" w:type="dxa"/>
+            <w:gridSpan w:val="3"/>
             <w:tcBorders>
               <w:top w:val="single" w:color="000000" w:sz="4"/>
               <w:left w:val="single" w:color="000000" w:sz="4"/>
@@ -37922,7 +38054,7 @@
         <w:tc>
           <w:tcPr>
             <w:tcW w:w="2951" w:type="dxa"/>
-            <w:gridSpan w:val="2"/>
+            <w:gridSpan w:val="3"/>
             <w:tcBorders>
               <w:top w:val="single" w:color="000000" w:sz="4"/>
               <w:left w:val="single" w:color="000000" w:sz="4"/>
@@ -37965,6 +38097,7 @@
         <w:tc>
           <w:tcPr>
             <w:tcW w:w="2005" w:type="dxa"/>
+            <w:gridSpan w:val="3"/>
             <w:tcBorders>
               <w:top w:val="single" w:color="000000" w:sz="4"/>
               <w:left w:val="single" w:color="000000" w:sz="4"/>
@@ -38213,7 +38346,7 @@
         <w:tc>
           <w:tcPr>
             <w:tcW w:w="2951" w:type="dxa"/>
-            <w:gridSpan w:val="2"/>
+            <w:gridSpan w:val="3"/>
             <w:tcBorders>
               <w:top w:val="single" w:color="000000" w:sz="4"/>
               <w:left w:val="single" w:color="000000" w:sz="4"/>
@@ -38256,6 +38389,7 @@
         <w:tc>
           <w:tcPr>
             <w:tcW w:w="2005" w:type="dxa"/>
+            <w:gridSpan w:val="3"/>
             <w:tcBorders>
               <w:top w:val="single" w:color="000000" w:sz="4"/>
               <w:left w:val="single" w:color="000000" w:sz="4"/>
@@ -38504,7 +38638,7 @@
         <w:tc>
           <w:tcPr>
             <w:tcW w:w="2951" w:type="dxa"/>
-            <w:gridSpan w:val="2"/>
+            <w:gridSpan w:val="3"/>
             <w:tcBorders>
               <w:top w:val="single" w:color="000000" w:sz="4"/>
               <w:left w:val="single" w:color="000000" w:sz="4"/>
@@ -38547,6 +38681,7 @@
         <w:tc>
           <w:tcPr>
             <w:tcW w:w="2005" w:type="dxa"/>
+            <w:gridSpan w:val="3"/>
             <w:tcBorders>
               <w:top w:val="single" w:color="000000" w:sz="4"/>
               <w:left w:val="single" w:color="000000" w:sz="4"/>
@@ -38794,7 +38929,8 @@
         </w:tc>
         <w:tc>
           <w:tcPr>
-            <w:tcW w:w="1819" w:type="dxa"/>
+            <w:tcW w:w="2989" w:type="dxa"/>
+            <w:gridSpan w:val="5"/>
             <w:tcBorders>
               <w:top w:val="single" w:color="000000" w:sz="4"/>
               <w:left w:val="single" w:color="000000" w:sz="4"/>
@@ -38836,8 +38972,8 @@
         </w:tc>
         <w:tc>
           <w:tcPr>
-            <w:tcW w:w="3695" w:type="dxa"/>
-            <w:gridSpan w:val="3"/>
+            <w:tcW w:w="2525" w:type="dxa"/>
+            <w:gridSpan w:val="2"/>
             <w:tcBorders>
               <w:top w:val="single" w:color="000000" w:sz="4"/>
               <w:left w:val="single" w:color="000000" w:sz="4"/>
@@ -39054,7 +39190,7 @@
         <w:tc>
           <w:tcPr>
             <w:tcW w:w="2951" w:type="dxa"/>
-            <w:gridSpan w:val="2"/>
+            <w:gridSpan w:val="3"/>
             <w:tcBorders>
               <w:top w:val="single" w:color="000000" w:sz="4"/>
               <w:left w:val="single" w:color="000000" w:sz="4"/>
@@ -39097,6 +39233,7 @@
         <w:tc>
           <w:tcPr>
             <w:tcW w:w="2005" w:type="dxa"/>
+            <w:gridSpan w:val="3"/>
             <w:tcBorders>
               <w:top w:val="single" w:color="000000" w:sz="4"/>
               <w:left w:val="single" w:color="000000" w:sz="4"/>
@@ -39345,7 +39482,7 @@
         <w:tc>
           <w:tcPr>
             <w:tcW w:w="2951" w:type="dxa"/>
-            <w:gridSpan w:val="2"/>
+            <w:gridSpan w:val="3"/>
             <w:tcBorders>
               <w:top w:val="single" w:color="000000" w:sz="4"/>
               <w:left w:val="single" w:color="000000" w:sz="4"/>
@@ -39388,6 +39525,7 @@
         <w:tc>
           <w:tcPr>
             <w:tcW w:w="2005" w:type="dxa"/>
+            <w:gridSpan w:val="3"/>
             <w:tcBorders>
               <w:top w:val="single" w:color="000000" w:sz="4"/>
               <w:left w:val="single" w:color="000000" w:sz="4"/>
@@ -39636,7 +39774,7 @@
         <w:tc>
           <w:tcPr>
             <w:tcW w:w="2951" w:type="dxa"/>
-            <w:gridSpan w:val="2"/>
+            <w:gridSpan w:val="3"/>
             <w:tcBorders>
               <w:top w:val="single" w:color="000000" w:sz="4"/>
               <w:left w:val="single" w:color="000000" w:sz="4"/>
@@ -39679,6 +39817,7 @@
         <w:tc>
           <w:tcPr>
             <w:tcW w:w="2005" w:type="dxa"/>
+            <w:gridSpan w:val="3"/>
             <w:tcBorders>
               <w:top w:val="single" w:color="000000" w:sz="4"/>
               <w:left w:val="single" w:color="000000" w:sz="4"/>
@@ -39927,7 +40066,7 @@
         <w:tc>
           <w:tcPr>
             <w:tcW w:w="2951" w:type="dxa"/>
-            <w:gridSpan w:val="2"/>
+            <w:gridSpan w:val="3"/>
             <w:tcBorders>
               <w:top w:val="single" w:color="000000" w:sz="4"/>
               <w:left w:val="single" w:color="000000" w:sz="4"/>
@@ -39970,6 +40109,7 @@
         <w:tc>
           <w:tcPr>
             <w:tcW w:w="2005" w:type="dxa"/>
+            <w:gridSpan w:val="3"/>
             <w:tcBorders>
               <w:top w:val="single" w:color="000000" w:sz="4"/>
               <w:left w:val="single" w:color="000000" w:sz="4"/>

</xml_diff>